<commit_message>
1. Added communications documentation
</commit_message>
<xml_diff>
--- a/doc/Communication - Overview.docx
+++ b/doc/Communication - Overview.docx
@@ -56,7 +56,7 @@
                 <v:shape id="_x0000_i1025" type="#_x0000_t75" style="width:99pt;height:90pt" o:ole="" fillcolor="window">
                   <v:imagedata r:id="rId6" o:title=""/>
                 </v:shape>
-                <o:OLEObject Type="Embed" ProgID="MSDraw" ShapeID="_x0000_i1025" DrawAspect="Content" ObjectID="_1535289565" r:id="rId7"/>
+                <o:OLEObject Type="Embed" ProgID="MSDraw" ShapeID="_x0000_i1025" DrawAspect="Content" ObjectID="_1535360040" r:id="rId7"/>
               </w:object>
             </w:r>
           </w:p>
@@ -375,7 +375,16 @@
                 <w:sz w:val="16"/>
                 <w:lang w:val="en-US"/>
               </w:rPr>
-              <w:t>13</w:t>
+              <w:t>1</w:t>
+            </w:r>
+            <w:r>
+              <w:rPr>
+                <w:b w:val="0"/>
+                <w:noProof w:val="0"/>
+                <w:sz w:val="16"/>
+                <w:lang w:val="en-US"/>
+              </w:rPr>
+              <w:t>4</w:t>
             </w:r>
             <w:r>
               <w:rPr>
@@ -449,6 +458,15 @@
                 <w:lang w:val="en-US"/>
               </w:rPr>
               <w:t xml:space="preserve"> initial revision</w:t>
+            </w:r>
+            <w:r>
+              <w:rPr>
+                <w:b w:val="0"/>
+                <w:noProof w:val="0"/>
+                <w:sz w:val="16"/>
+                <w:lang w:val="en-US"/>
+              </w:rPr>
+              <w:t xml:space="preserve"> (Demo Prototype)</w:t>
             </w:r>
           </w:p>
         </w:tc>
@@ -708,12 +726,51 @@
     <w:p>
       <w:pPr>
         <w:pStyle w:val="BodyText"/>
-      </w:pPr>
-      <w:r>
+        <w:rPr>
+          <w:rFonts w:ascii="Tahoma" w:hAnsi="Tahoma" w:cs="Tahoma"/>
+        </w:rPr>
+      </w:pPr>
+      <w:r>
+        <w:rPr>
+          <w:rFonts w:ascii="Tahoma" w:hAnsi="Tahoma" w:cs="Tahoma"/>
+        </w:rPr>
         <w:t xml:space="preserve">This document </w:t>
       </w:r>
       <w:r>
-        <w:t>describes the implementation details of the communication between web clients, serial port and possible other parties.</w:t>
+        <w:rPr>
+          <w:rFonts w:ascii="Tahoma" w:hAnsi="Tahoma" w:cs="Tahoma"/>
+        </w:rPr>
+        <w:t>describes the implementation details of the communication between web clients</w:t>
+      </w:r>
+      <w:r>
+        <w:rPr>
+          <w:rFonts w:ascii="Tahoma" w:hAnsi="Tahoma" w:cs="Tahoma"/>
+        </w:rPr>
+        <w:t xml:space="preserve"> (users)</w:t>
+      </w:r>
+      <w:r>
+        <w:rPr>
+          <w:rFonts w:ascii="Tahoma" w:hAnsi="Tahoma" w:cs="Tahoma"/>
+        </w:rPr>
+        <w:t xml:space="preserve">, serial port </w:t>
+      </w:r>
+      <w:r>
+        <w:rPr>
+          <w:rFonts w:ascii="Tahoma" w:hAnsi="Tahoma" w:cs="Tahoma"/>
+        </w:rPr>
+        <w:t xml:space="preserve">(device) </w:t>
+      </w:r>
+      <w:r>
+        <w:rPr>
+          <w:rFonts w:ascii="Tahoma" w:hAnsi="Tahoma" w:cs="Tahoma"/>
+        </w:rPr>
+        <w:t>and all parties between</w:t>
+      </w:r>
+      <w:r>
+        <w:rPr>
+          <w:rFonts w:ascii="Tahoma" w:hAnsi="Tahoma" w:cs="Tahoma"/>
+        </w:rPr>
+        <w:t>.</w:t>
       </w:r>
     </w:p>
     <w:p>
@@ -724,7 +781,7 @@
     <w:sdt>
       <w:sdtPr>
         <w:rPr>
-          <w:rFonts w:asciiTheme="minorHAnsi" w:eastAsiaTheme="minorHAnsi" w:hAnsiTheme="minorHAnsi" w:cstheme="minorBidi"/>
+          <w:rFonts w:ascii="Tahoma" w:eastAsiaTheme="minorHAnsi" w:hAnsi="Tahoma" w:cs="Tahoma"/>
           <w:color w:val="auto"/>
           <w:sz w:val="22"/>
           <w:szCs w:val="22"/>
@@ -746,9 +803,23 @@
         <w:p>
           <w:pPr>
             <w:pStyle w:val="TOCHeading"/>
+            <w:rPr>
+              <w:rFonts w:ascii="Tahoma" w:hAnsi="Tahoma" w:cs="Tahoma"/>
+            </w:rPr>
           </w:pPr>
           <w:r>
-            <w:t>Table of Contents</w:t>
+            <w:rPr>
+              <w:rFonts w:ascii="Tahoma" w:hAnsi="Tahoma" w:cs="Tahoma"/>
+            </w:rPr>
+            <w:t>Table of Cont</w:t>
+          </w:r>
+          <w:bookmarkStart w:id="0" w:name="_GoBack"/>
+          <w:bookmarkEnd w:id="0"/>
+          <w:r>
+            <w:rPr>
+              <w:rFonts w:ascii="Tahoma" w:hAnsi="Tahoma" w:cs="Tahoma"/>
+            </w:rPr>
+            <w:t>ents</w:t>
           </w:r>
         </w:p>
         <w:p>
@@ -764,15 +835,24 @@
             </w:rPr>
           </w:pPr>
           <w:r>
+            <w:rPr>
+              <w:rFonts w:ascii="Tahoma" w:hAnsi="Tahoma" w:cs="Tahoma"/>
+            </w:rPr>
             <w:fldChar w:fldCharType="begin"/>
           </w:r>
           <w:r>
+            <w:rPr>
+              <w:rFonts w:ascii="Tahoma" w:hAnsi="Tahoma" w:cs="Tahoma"/>
+            </w:rPr>
             <w:instrText xml:space="preserve"> TOC \o "1-3" \h \z \u </w:instrText>
           </w:r>
           <w:r>
+            <w:rPr>
+              <w:rFonts w:ascii="Tahoma" w:hAnsi="Tahoma" w:cs="Tahoma"/>
+            </w:rPr>
             <w:fldChar w:fldCharType="separate"/>
           </w:r>
-          <w:hyperlink w:anchor="_Toc460511488" w:history="1">
+          <w:hyperlink w:anchor="_Toc461618195" w:history="1">
             <w:r>
               <w:rPr>
                 <w:rStyle w:val="Hyperlink"/>
@@ -792,7 +872,7 @@
                 <w:rStyle w:val="Hyperlink"/>
                 <w:noProof/>
               </w:rPr>
-              <w:t>Requirements</w:t>
+              <w:t>Overview</w:t>
             </w:r>
             <w:r>
               <w:rPr>
@@ -813,7 +893,7 @@
                 <w:noProof/>
                 <w:webHidden/>
               </w:rPr>
-              <w:instrText xml:space="preserve"> PAGEREF _Toc460511488 \h </w:instrText>
+              <w:instrText xml:space="preserve"> PAGEREF _Toc461618195 \h </w:instrText>
             </w:r>
             <w:r>
               <w:rPr>
@@ -834,6 +914,90 @@
                 <w:webHidden/>
               </w:rPr>
               <w:t>2</w:t>
+            </w:r>
+            <w:r>
+              <w:rPr>
+                <w:noProof/>
+                <w:webHidden/>
+              </w:rPr>
+              <w:fldChar w:fldCharType="end"/>
+            </w:r>
+          </w:hyperlink>
+        </w:p>
+        <w:p>
+          <w:pPr>
+            <w:pStyle w:val="TOC1"/>
+            <w:tabs>
+              <w:tab w:val="left" w:pos="440"/>
+              <w:tab w:val="right" w:leader="dot" w:pos="9350"/>
+            </w:tabs>
+            <w:rPr>
+              <w:rFonts w:eastAsiaTheme="minorEastAsia"/>
+              <w:noProof/>
+            </w:rPr>
+          </w:pPr>
+          <w:hyperlink w:anchor="_Toc461618196" w:history="1">
+            <w:r>
+              <w:rPr>
+                <w:rStyle w:val="Hyperlink"/>
+                <w:noProof/>
+              </w:rPr>
+              <w:t>2.</w:t>
+            </w:r>
+            <w:r>
+              <w:rPr>
+                <w:rFonts w:eastAsiaTheme="minorEastAsia"/>
+                <w:noProof/>
+              </w:rPr>
+              <w:tab/>
+            </w:r>
+            <w:r>
+              <w:rPr>
+                <w:rStyle w:val="Hyperlink"/>
+                <w:noProof/>
+              </w:rPr>
+              <w:t>Server Side – Node.JS</w:t>
+            </w:r>
+            <w:r>
+              <w:rPr>
+                <w:noProof/>
+                <w:webHidden/>
+              </w:rPr>
+              <w:tab/>
+            </w:r>
+            <w:r>
+              <w:rPr>
+                <w:noProof/>
+                <w:webHidden/>
+              </w:rPr>
+              <w:fldChar w:fldCharType="begin"/>
+            </w:r>
+            <w:r>
+              <w:rPr>
+                <w:noProof/>
+                <w:webHidden/>
+              </w:rPr>
+              <w:instrText xml:space="preserve"> PAGEREF _Toc461618196 \h </w:instrText>
+            </w:r>
+            <w:r>
+              <w:rPr>
+                <w:noProof/>
+                <w:webHidden/>
+              </w:rPr>
+            </w:r>
+            <w:r>
+              <w:rPr>
+                <w:noProof/>
+                <w:webHidden/>
+              </w:rPr>
+              <w:fldChar w:fldCharType="separate"/>
+            </w:r>
+            <w:r>
+              <w:rPr>
+                <w:noProof/>
+                <w:webHidden/>
+              </w:rPr>
+              <w:t>3</w:t>
             </w:r>
             <w:r>
               <w:rPr>
@@ -856,13 +1020,13 @@
               <w:noProof/>
             </w:rPr>
           </w:pPr>
-          <w:hyperlink w:anchor="_Toc460511489" w:history="1">
+          <w:hyperlink w:anchor="_Toc461618197" w:history="1">
             <w:r>
               <w:rPr>
                 <w:rStyle w:val="Hyperlink"/>
                 <w:noProof/>
               </w:rPr>
-              <w:t>1.1.</w:t>
+              <w:t>2.1.</w:t>
             </w:r>
             <w:r>
               <w:rPr>
@@ -876,7 +1040,7 @@
                 <w:rStyle w:val="Hyperlink"/>
                 <w:noProof/>
               </w:rPr>
-              <w:t>Hardware</w:t>
+              <w:t>Program</w:t>
             </w:r>
             <w:r>
               <w:rPr>
@@ -897,7 +1061,7 @@
                 <w:noProof/>
                 <w:webHidden/>
               </w:rPr>
-              <w:instrText xml:space="preserve"> PAGEREF _Toc460511489 \h </w:instrText>
+              <w:instrText xml:space="preserve"> PAGEREF _Toc461618197 \h </w:instrText>
             </w:r>
             <w:r>
               <w:rPr>
@@ -917,7 +1081,7 @@
                 <w:noProof/>
                 <w:webHidden/>
               </w:rPr>
-              <w:t>2</w:t>
+              <w:t>3</w:t>
             </w:r>
             <w:r>
               <w:rPr>
@@ -940,13 +1104,13 @@
               <w:noProof/>
             </w:rPr>
           </w:pPr>
-          <w:hyperlink w:anchor="_Toc460511490" w:history="1">
+          <w:hyperlink w:anchor="_Toc461618198" w:history="1">
             <w:r>
               <w:rPr>
                 <w:rStyle w:val="Hyperlink"/>
                 <w:noProof/>
               </w:rPr>
-              <w:t>1.2.</w:t>
+              <w:t>2.2.</w:t>
             </w:r>
             <w:r>
               <w:rPr>
@@ -960,7 +1124,7 @@
                 <w:rStyle w:val="Hyperlink"/>
                 <w:noProof/>
               </w:rPr>
-              <w:t>Software</w:t>
+              <w:t>NPM serialport</w:t>
             </w:r>
             <w:r>
               <w:rPr>
@@ -981,7 +1145,7 @@
                 <w:noProof/>
                 <w:webHidden/>
               </w:rPr>
-              <w:instrText xml:space="preserve"> PAGEREF _Toc460511490 \h </w:instrText>
+              <w:instrText xml:space="preserve"> PAGEREF _Toc461618198 \h </w:instrText>
             </w:r>
             <w:r>
               <w:rPr>
@@ -1001,7 +1165,427 @@
                 <w:noProof/>
                 <w:webHidden/>
               </w:rPr>
-              <w:t>2</w:t>
+              <w:t>3</w:t>
+            </w:r>
+            <w:r>
+              <w:rPr>
+                <w:noProof/>
+                <w:webHidden/>
+              </w:rPr>
+              <w:fldChar w:fldCharType="end"/>
+            </w:r>
+          </w:hyperlink>
+        </w:p>
+        <w:p>
+          <w:pPr>
+            <w:pStyle w:val="TOC2"/>
+            <w:tabs>
+              <w:tab w:val="left" w:pos="880"/>
+              <w:tab w:val="right" w:leader="dot" w:pos="9350"/>
+            </w:tabs>
+            <w:rPr>
+              <w:rFonts w:eastAsiaTheme="minorEastAsia"/>
+              <w:noProof/>
+            </w:rPr>
+          </w:pPr>
+          <w:hyperlink w:anchor="_Toc461618199" w:history="1">
+            <w:r>
+              <w:rPr>
+                <w:rStyle w:val="Hyperlink"/>
+                <w:noProof/>
+              </w:rPr>
+              <w:t>2.3.</w:t>
+            </w:r>
+            <w:r>
+              <w:rPr>
+                <w:rFonts w:eastAsiaTheme="minorEastAsia"/>
+                <w:noProof/>
+              </w:rPr>
+              <w:tab/>
+            </w:r>
+            <w:r>
+              <w:rPr>
+                <w:rStyle w:val="Hyperlink"/>
+                <w:noProof/>
+              </w:rPr>
+              <w:t>Serial Link</w:t>
+            </w:r>
+            <w:r>
+              <w:rPr>
+                <w:noProof/>
+                <w:webHidden/>
+              </w:rPr>
+              <w:tab/>
+            </w:r>
+            <w:r>
+              <w:rPr>
+                <w:noProof/>
+                <w:webHidden/>
+              </w:rPr>
+              <w:fldChar w:fldCharType="begin"/>
+            </w:r>
+            <w:r>
+              <w:rPr>
+                <w:noProof/>
+                <w:webHidden/>
+              </w:rPr>
+              <w:instrText xml:space="preserve"> PAGEREF _Toc461618199 \h </w:instrText>
+            </w:r>
+            <w:r>
+              <w:rPr>
+                <w:noProof/>
+                <w:webHidden/>
+              </w:rPr>
+            </w:r>
+            <w:r>
+              <w:rPr>
+                <w:noProof/>
+                <w:webHidden/>
+              </w:rPr>
+              <w:fldChar w:fldCharType="separate"/>
+            </w:r>
+            <w:r>
+              <w:rPr>
+                <w:noProof/>
+                <w:webHidden/>
+              </w:rPr>
+              <w:t>3</w:t>
+            </w:r>
+            <w:r>
+              <w:rPr>
+                <w:noProof/>
+                <w:webHidden/>
+              </w:rPr>
+              <w:fldChar w:fldCharType="end"/>
+            </w:r>
+          </w:hyperlink>
+        </w:p>
+        <w:p>
+          <w:pPr>
+            <w:pStyle w:val="TOC2"/>
+            <w:tabs>
+              <w:tab w:val="left" w:pos="880"/>
+              <w:tab w:val="right" w:leader="dot" w:pos="9350"/>
+            </w:tabs>
+            <w:rPr>
+              <w:rFonts w:eastAsiaTheme="minorEastAsia"/>
+              <w:noProof/>
+            </w:rPr>
+          </w:pPr>
+          <w:hyperlink w:anchor="_Toc461618200" w:history="1">
+            <w:r>
+              <w:rPr>
+                <w:rStyle w:val="Hyperlink"/>
+                <w:noProof/>
+              </w:rPr>
+              <w:t>2.4.</w:t>
+            </w:r>
+            <w:r>
+              <w:rPr>
+                <w:rFonts w:eastAsiaTheme="minorEastAsia"/>
+                <w:noProof/>
+              </w:rPr>
+              <w:tab/>
+            </w:r>
+            <w:r>
+              <w:rPr>
+                <w:rStyle w:val="Hyperlink"/>
+                <w:noProof/>
+              </w:rPr>
+              <w:t>Message Aggregator</w:t>
+            </w:r>
+            <w:r>
+              <w:rPr>
+                <w:noProof/>
+                <w:webHidden/>
+              </w:rPr>
+              <w:tab/>
+            </w:r>
+            <w:r>
+              <w:rPr>
+                <w:noProof/>
+                <w:webHidden/>
+              </w:rPr>
+              <w:fldChar w:fldCharType="begin"/>
+            </w:r>
+            <w:r>
+              <w:rPr>
+                <w:noProof/>
+                <w:webHidden/>
+              </w:rPr>
+              <w:instrText xml:space="preserve"> PAGEREF _Toc461618200 \h </w:instrText>
+            </w:r>
+            <w:r>
+              <w:rPr>
+                <w:noProof/>
+                <w:webHidden/>
+              </w:rPr>
+            </w:r>
+            <w:r>
+              <w:rPr>
+                <w:noProof/>
+                <w:webHidden/>
+              </w:rPr>
+              <w:fldChar w:fldCharType="separate"/>
+            </w:r>
+            <w:r>
+              <w:rPr>
+                <w:noProof/>
+                <w:webHidden/>
+              </w:rPr>
+              <w:t>3</w:t>
+            </w:r>
+            <w:r>
+              <w:rPr>
+                <w:noProof/>
+                <w:webHidden/>
+              </w:rPr>
+              <w:fldChar w:fldCharType="end"/>
+            </w:r>
+          </w:hyperlink>
+        </w:p>
+        <w:p>
+          <w:pPr>
+            <w:pStyle w:val="TOC2"/>
+            <w:tabs>
+              <w:tab w:val="left" w:pos="880"/>
+              <w:tab w:val="right" w:leader="dot" w:pos="9350"/>
+            </w:tabs>
+            <w:rPr>
+              <w:rFonts w:eastAsiaTheme="minorEastAsia"/>
+              <w:noProof/>
+            </w:rPr>
+          </w:pPr>
+          <w:hyperlink w:anchor="_Toc461618201" w:history="1">
+            <w:r>
+              <w:rPr>
+                <w:rStyle w:val="Hyperlink"/>
+                <w:noProof/>
+              </w:rPr>
+              <w:t>2.5.</w:t>
+            </w:r>
+            <w:r>
+              <w:rPr>
+                <w:rFonts w:eastAsiaTheme="minorEastAsia"/>
+                <w:noProof/>
+              </w:rPr>
+              <w:tab/>
+            </w:r>
+            <w:r>
+              <w:rPr>
+                <w:rStyle w:val="Hyperlink"/>
+                <w:noProof/>
+              </w:rPr>
+              <w:t>Message Pipeline</w:t>
+            </w:r>
+            <w:r>
+              <w:rPr>
+                <w:noProof/>
+                <w:webHidden/>
+              </w:rPr>
+              <w:tab/>
+            </w:r>
+            <w:r>
+              <w:rPr>
+                <w:noProof/>
+                <w:webHidden/>
+              </w:rPr>
+              <w:fldChar w:fldCharType="begin"/>
+            </w:r>
+            <w:r>
+              <w:rPr>
+                <w:noProof/>
+                <w:webHidden/>
+              </w:rPr>
+              <w:instrText xml:space="preserve"> PAGEREF _Toc461618201 \h </w:instrText>
+            </w:r>
+            <w:r>
+              <w:rPr>
+                <w:noProof/>
+                <w:webHidden/>
+              </w:rPr>
+            </w:r>
+            <w:r>
+              <w:rPr>
+                <w:noProof/>
+                <w:webHidden/>
+              </w:rPr>
+              <w:fldChar w:fldCharType="separate"/>
+            </w:r>
+            <w:r>
+              <w:rPr>
+                <w:noProof/>
+                <w:webHidden/>
+              </w:rPr>
+              <w:t>4</w:t>
+            </w:r>
+            <w:r>
+              <w:rPr>
+                <w:noProof/>
+                <w:webHidden/>
+              </w:rPr>
+              <w:fldChar w:fldCharType="end"/>
+            </w:r>
+          </w:hyperlink>
+        </w:p>
+        <w:p>
+          <w:pPr>
+            <w:pStyle w:val="TOC2"/>
+            <w:tabs>
+              <w:tab w:val="left" w:pos="880"/>
+              <w:tab w:val="right" w:leader="dot" w:pos="9350"/>
+            </w:tabs>
+            <w:rPr>
+              <w:rFonts w:eastAsiaTheme="minorEastAsia"/>
+              <w:noProof/>
+            </w:rPr>
+          </w:pPr>
+          <w:hyperlink w:anchor="_Toc461618202" w:history="1">
+            <w:r>
+              <w:rPr>
+                <w:rStyle w:val="Hyperlink"/>
+                <w:noProof/>
+              </w:rPr>
+              <w:t>2.6.</w:t>
+            </w:r>
+            <w:r>
+              <w:rPr>
+                <w:rFonts w:eastAsiaTheme="minorEastAsia"/>
+                <w:noProof/>
+              </w:rPr>
+              <w:tab/>
+            </w:r>
+            <w:r>
+              <w:rPr>
+                <w:rStyle w:val="Hyperlink"/>
+                <w:noProof/>
+              </w:rPr>
+              <w:t>WebSocket Server</w:t>
+            </w:r>
+            <w:r>
+              <w:rPr>
+                <w:noProof/>
+                <w:webHidden/>
+              </w:rPr>
+              <w:tab/>
+            </w:r>
+            <w:r>
+              <w:rPr>
+                <w:noProof/>
+                <w:webHidden/>
+              </w:rPr>
+              <w:fldChar w:fldCharType="begin"/>
+            </w:r>
+            <w:r>
+              <w:rPr>
+                <w:noProof/>
+                <w:webHidden/>
+              </w:rPr>
+              <w:instrText xml:space="preserve"> PAGEREF _Toc461618202 \h </w:instrText>
+            </w:r>
+            <w:r>
+              <w:rPr>
+                <w:noProof/>
+                <w:webHidden/>
+              </w:rPr>
+            </w:r>
+            <w:r>
+              <w:rPr>
+                <w:noProof/>
+                <w:webHidden/>
+              </w:rPr>
+              <w:fldChar w:fldCharType="separate"/>
+            </w:r>
+            <w:r>
+              <w:rPr>
+                <w:noProof/>
+                <w:webHidden/>
+              </w:rPr>
+              <w:t>4</w:t>
+            </w:r>
+            <w:r>
+              <w:rPr>
+                <w:noProof/>
+                <w:webHidden/>
+              </w:rPr>
+              <w:fldChar w:fldCharType="end"/>
+            </w:r>
+          </w:hyperlink>
+        </w:p>
+        <w:p>
+          <w:pPr>
+            <w:pStyle w:val="TOC2"/>
+            <w:tabs>
+              <w:tab w:val="left" w:pos="880"/>
+              <w:tab w:val="right" w:leader="dot" w:pos="9350"/>
+            </w:tabs>
+            <w:rPr>
+              <w:rFonts w:eastAsiaTheme="minorEastAsia"/>
+              <w:noProof/>
+            </w:rPr>
+          </w:pPr>
+          <w:hyperlink w:anchor="_Toc461618203" w:history="1">
+            <w:r>
+              <w:rPr>
+                <w:rStyle w:val="Hyperlink"/>
+                <w:noProof/>
+              </w:rPr>
+              <w:t>2.7.</w:t>
+            </w:r>
+            <w:r>
+              <w:rPr>
+                <w:rFonts w:eastAsiaTheme="minorEastAsia"/>
+                <w:noProof/>
+              </w:rPr>
+              <w:tab/>
+            </w:r>
+            <w:r>
+              <w:rPr>
+                <w:rStyle w:val="Hyperlink"/>
+                <w:noProof/>
+              </w:rPr>
+              <w:t>Web Server</w:t>
+            </w:r>
+            <w:r>
+              <w:rPr>
+                <w:noProof/>
+                <w:webHidden/>
+              </w:rPr>
+              <w:tab/>
+            </w:r>
+            <w:r>
+              <w:rPr>
+                <w:noProof/>
+                <w:webHidden/>
+              </w:rPr>
+              <w:fldChar w:fldCharType="begin"/>
+            </w:r>
+            <w:r>
+              <w:rPr>
+                <w:noProof/>
+                <w:webHidden/>
+              </w:rPr>
+              <w:instrText xml:space="preserve"> PAGEREF _Toc461618203 \h </w:instrText>
+            </w:r>
+            <w:r>
+              <w:rPr>
+                <w:noProof/>
+                <w:webHidden/>
+              </w:rPr>
+            </w:r>
+            <w:r>
+              <w:rPr>
+                <w:noProof/>
+                <w:webHidden/>
+              </w:rPr>
+              <w:fldChar w:fldCharType="separate"/>
+            </w:r>
+            <w:r>
+              <w:rPr>
+                <w:noProof/>
+                <w:webHidden/>
+              </w:rPr>
+              <w:t>5</w:t>
             </w:r>
             <w:r>
               <w:rPr>
@@ -1024,13 +1608,13 @@
               <w:noProof/>
             </w:rPr>
           </w:pPr>
-          <w:hyperlink w:anchor="_Toc460511491" w:history="1">
+          <w:hyperlink w:anchor="_Toc461618204" w:history="1">
             <w:r>
               <w:rPr>
                 <w:rStyle w:val="Hyperlink"/>
                 <w:noProof/>
               </w:rPr>
-              <w:t>2.</w:t>
+              <w:t>3.</w:t>
             </w:r>
             <w:r>
               <w:rPr>
@@ -1044,7 +1628,7 @@
                 <w:rStyle w:val="Hyperlink"/>
                 <w:noProof/>
               </w:rPr>
-              <w:t>Basic Setup</w:t>
+              <w:t>Client Side – Angular 2</w:t>
             </w:r>
             <w:r>
               <w:rPr>
@@ -1065,7 +1649,7 @@
                 <w:noProof/>
                 <w:webHidden/>
               </w:rPr>
-              <w:instrText xml:space="preserve"> PAGEREF _Toc460511491 \h </w:instrText>
+              <w:instrText xml:space="preserve"> PAGEREF _Toc461618204 \h </w:instrText>
             </w:r>
             <w:r>
               <w:rPr>
@@ -1085,91 +1669,7 @@
                 <w:noProof/>
                 <w:webHidden/>
               </w:rPr>
-              <w:t>2</w:t>
-            </w:r>
-            <w:r>
-              <w:rPr>
-                <w:noProof/>
-                <w:webHidden/>
-              </w:rPr>
-              <w:fldChar w:fldCharType="end"/>
-            </w:r>
-          </w:hyperlink>
-        </w:p>
-        <w:p>
-          <w:pPr>
-            <w:pStyle w:val="TOC1"/>
-            <w:tabs>
-              <w:tab w:val="left" w:pos="440"/>
-              <w:tab w:val="right" w:leader="dot" w:pos="9350"/>
-            </w:tabs>
-            <w:rPr>
-              <w:rFonts w:eastAsiaTheme="minorEastAsia"/>
-              <w:noProof/>
-            </w:rPr>
-          </w:pPr>
-          <w:hyperlink w:anchor="_Toc460511492" w:history="1">
-            <w:r>
-              <w:rPr>
-                <w:rStyle w:val="Hyperlink"/>
-                <w:noProof/>
-              </w:rPr>
-              <w:t>3.</w:t>
-            </w:r>
-            <w:r>
-              <w:rPr>
-                <w:rFonts w:eastAsiaTheme="minorEastAsia"/>
-                <w:noProof/>
-              </w:rPr>
-              <w:tab/>
-            </w:r>
-            <w:r>
-              <w:rPr>
-                <w:rStyle w:val="Hyperlink"/>
-                <w:noProof/>
-              </w:rPr>
-              <w:t>Advanced Setup</w:t>
-            </w:r>
-            <w:r>
-              <w:rPr>
-                <w:noProof/>
-                <w:webHidden/>
-              </w:rPr>
-              <w:tab/>
-            </w:r>
-            <w:r>
-              <w:rPr>
-                <w:noProof/>
-                <w:webHidden/>
-              </w:rPr>
-              <w:fldChar w:fldCharType="begin"/>
-            </w:r>
-            <w:r>
-              <w:rPr>
-                <w:noProof/>
-                <w:webHidden/>
-              </w:rPr>
-              <w:instrText xml:space="preserve"> PAGEREF _Toc460511492 \h </w:instrText>
-            </w:r>
-            <w:r>
-              <w:rPr>
-                <w:noProof/>
-                <w:webHidden/>
-              </w:rPr>
-            </w:r>
-            <w:r>
-              <w:rPr>
-                <w:noProof/>
-                <w:webHidden/>
-              </w:rPr>
-              <w:fldChar w:fldCharType="separate"/>
-            </w:r>
-            <w:r>
-              <w:rPr>
-                <w:noProof/>
-                <w:webHidden/>
-              </w:rPr>
-              <w:t>2</w:t>
+              <w:t>5</w:t>
             </w:r>
             <w:r>
               <w:rPr>
@@ -1192,7 +1692,7 @@
               <w:noProof/>
             </w:rPr>
           </w:pPr>
-          <w:hyperlink w:anchor="_Toc460511493" w:history="1">
+          <w:hyperlink w:anchor="_Toc461618205" w:history="1">
             <w:r>
               <w:rPr>
                 <w:rStyle w:val="Hyperlink"/>
@@ -1212,7 +1712,7 @@
                 <w:rStyle w:val="Hyperlink"/>
                 <w:noProof/>
               </w:rPr>
-              <w:t>Setup of streamlined development process</w:t>
+              <w:t>WebSocket Client</w:t>
             </w:r>
             <w:r>
               <w:rPr>
@@ -1233,7 +1733,7 @@
                 <w:noProof/>
                 <w:webHidden/>
               </w:rPr>
-              <w:instrText xml:space="preserve"> PAGEREF _Toc460511493 \h </w:instrText>
+              <w:instrText xml:space="preserve"> PAGEREF _Toc461618205 \h </w:instrText>
             </w:r>
             <w:r>
               <w:rPr>
@@ -1253,7 +1753,7 @@
                 <w:noProof/>
                 <w:webHidden/>
               </w:rPr>
-              <w:t>3</w:t>
+              <w:t>5</w:t>
             </w:r>
             <w:r>
               <w:rPr>
@@ -1276,7 +1776,7 @@
               <w:noProof/>
             </w:rPr>
           </w:pPr>
-          <w:hyperlink w:anchor="_Toc460511494" w:history="1">
+          <w:hyperlink w:anchor="_Toc461618206" w:history="1">
             <w:r>
               <w:rPr>
                 <w:rStyle w:val="Hyperlink"/>
@@ -1296,7 +1796,7 @@
                 <w:rStyle w:val="Hyperlink"/>
                 <w:noProof/>
               </w:rPr>
-              <w:t>Debugging</w:t>
+              <w:t>Web Client</w:t>
             </w:r>
             <w:r>
               <w:rPr>
@@ -1317,7 +1817,7 @@
                 <w:noProof/>
                 <w:webHidden/>
               </w:rPr>
-              <w:instrText xml:space="preserve"> PAGEREF _Toc460511494 \h </w:instrText>
+              <w:instrText xml:space="preserve"> PAGEREF _Toc461618206 \h </w:instrText>
             </w:r>
             <w:r>
               <w:rPr>
@@ -1337,7 +1837,7 @@
                 <w:noProof/>
                 <w:webHidden/>
               </w:rPr>
-              <w:t>4</w:t>
+              <w:t>5</w:t>
             </w:r>
             <w:r>
               <w:rPr>
@@ -1358,6 +1858,7 @@
           </w:pPr>
           <w:r>
             <w:rPr>
+              <w:rFonts w:ascii="Tahoma" w:hAnsi="Tahoma" w:cs="Tahoma"/>
               <w:b/>
               <w:bCs/>
               <w:noProof/>
@@ -1392,24 +1893,1712 @@
           <w:numId w:val="4"/>
         </w:numPr>
       </w:pPr>
-      <w:bookmarkStart w:id="0" w:name="_Toc460511488"/>
+      <w:bookmarkStart w:id="1" w:name="_Toc461618195"/>
       <w:r>
         <w:lastRenderedPageBreak/>
-        <w:t>Requirements</w:t>
-      </w:r>
-      <w:bookmarkEnd w:id="0"/>
+        <w:t>Overview</w:t>
+      </w:r>
+      <w:bookmarkEnd w:id="1"/>
     </w:p>
     <w:p>
       <w:pPr>
         <w:pStyle w:val="BodyText"/>
-      </w:pPr>
+        <w:keepNext/>
+      </w:pPr>
+      <w:r>
+        <w:rPr>
+          <w:noProof/>
+        </w:rPr>
+        <w:drawing>
+          <wp:inline distT="0" distB="0" distL="0" distR="0" wp14:anchorId="17F3188B" wp14:editId="6401430B">
+            <wp:extent cx="5936312" cy="2552700"/>
+            <wp:effectExtent l="0" t="0" r="7620" b="0"/>
+            <wp:docPr id="1" name="Picture 1"/>
+            <wp:cNvGraphicFramePr>
+              <a:graphicFrameLocks xmlns:a="http://schemas.openxmlformats.org/drawingml/2006/main" noChangeAspect="1"/>
+            </wp:cNvGraphicFramePr>
+            <a:graphic xmlns:a="http://schemas.openxmlformats.org/drawingml/2006/main">
+              <a:graphicData uri="http://schemas.openxmlformats.org/drawingml/2006/picture">
+                <pic:pic xmlns:pic="http://schemas.openxmlformats.org/drawingml/2006/picture">
+                  <pic:nvPicPr>
+                    <pic:cNvPr id="1" name="sequence-diagram-connect-example.png"/>
+                    <pic:cNvPicPr/>
+                  </pic:nvPicPr>
+                  <pic:blipFill>
+                    <a:blip r:embed="rId8">
+                      <a:extLst>
+                        <a:ext uri="{28A0092B-C50C-407E-A947-70E740481C1C}">
+                          <a14:useLocalDpi xmlns:a14="http://schemas.microsoft.com/office/drawing/2010/main" val="0"/>
+                        </a:ext>
+                      </a:extLst>
+                    </a:blip>
+                    <a:stretch>
+                      <a:fillRect/>
+                    </a:stretch>
+                  </pic:blipFill>
+                  <pic:spPr>
+                    <a:xfrm>
+                      <a:off x="0" y="0"/>
+                      <a:ext cx="5957875" cy="2561972"/>
+                    </a:xfrm>
+                    <a:prstGeom prst="rect">
+                      <a:avLst/>
+                    </a:prstGeom>
+                  </pic:spPr>
+                </pic:pic>
+              </a:graphicData>
+            </a:graphic>
+          </wp:inline>
+        </w:drawing>
+      </w:r>
     </w:p>
     <w:p>
       <w:pPr>
+        <w:pStyle w:val="Caption"/>
+      </w:pPr>
+      <w:r>
+        <w:t xml:space="preserve">Figure </w:t>
+      </w:r>
+      <w:r>
+        <w:fldChar w:fldCharType="begin"/>
+      </w:r>
+      <w:r>
+        <w:instrText xml:space="preserve"> SEQ Figure \* ARABIC </w:instrText>
+      </w:r>
+      <w:r>
+        <w:fldChar w:fldCharType="separate"/>
+      </w:r>
+      <w:r>
+        <w:rPr>
+          <w:noProof/>
+        </w:rPr>
+        <w:t>1</w:t>
+      </w:r>
+      <w:r>
+        <w:fldChar w:fldCharType="end"/>
+      </w:r>
+      <w:r>
+        <w:t xml:space="preserve"> - Example of a communication sequence</w:t>
+      </w:r>
+    </w:p>
+    <w:tbl>
+      <w:tblPr>
+        <w:tblStyle w:val="TableGrid"/>
+        <w:tblW w:w="0" w:type="auto"/>
+        <w:tblLook w:val="04A0" w:firstRow="1" w:lastRow="0" w:firstColumn="1" w:lastColumn="0" w:noHBand="0" w:noVBand="1"/>
+      </w:tblPr>
+      <w:tblGrid>
+        <w:gridCol w:w="1705"/>
+        <w:gridCol w:w="7645"/>
+      </w:tblGrid>
+      <w:tr>
+        <w:trPr>
+          <w:trHeight w:val="432"/>
+        </w:trPr>
+        <w:tc>
+          <w:tcPr>
+            <w:tcW w:w="9350" w:type="dxa"/>
+            <w:gridSpan w:val="2"/>
+            <w:vAlign w:val="center"/>
+          </w:tcPr>
+          <w:p>
+            <w:pPr>
+              <w:rPr>
+                <w:rFonts w:ascii="Tahoma" w:hAnsi="Tahoma" w:cs="Tahoma"/>
+                <w:b/>
+              </w:rPr>
+            </w:pPr>
+            <w:r>
+              <w:rPr>
+                <w:rFonts w:ascii="Tahoma" w:hAnsi="Tahoma" w:cs="Tahoma"/>
+                <w:b/>
+              </w:rPr>
+              <w:t>Request</w:t>
+            </w:r>
+          </w:p>
+        </w:tc>
+      </w:tr>
+      <w:tr>
+        <w:trPr>
+          <w:trHeight w:val="432"/>
+        </w:trPr>
+        <w:tc>
+          <w:tcPr>
+            <w:tcW w:w="1705" w:type="dxa"/>
+            <w:vAlign w:val="center"/>
+          </w:tcPr>
+          <w:p>
+            <w:pPr>
+              <w:jc w:val="right"/>
+              <w:rPr>
+                <w:rFonts w:ascii="Tahoma" w:hAnsi="Tahoma" w:cs="Tahoma"/>
+              </w:rPr>
+            </w:pPr>
+            <w:r>
+              <w:rPr>
+                <w:rFonts w:ascii="Tahoma" w:hAnsi="Tahoma" w:cs="Tahoma"/>
+              </w:rPr>
+              <w:t>1</w:t>
+            </w:r>
+          </w:p>
+        </w:tc>
+        <w:tc>
+          <w:tcPr>
+            <w:tcW w:w="7645" w:type="dxa"/>
+            <w:vAlign w:val="center"/>
+          </w:tcPr>
+          <w:p>
+            <w:pPr>
+              <w:rPr>
+                <w:rFonts w:ascii="Tahoma" w:hAnsi="Tahoma" w:cs="Tahoma"/>
+              </w:rPr>
+            </w:pPr>
+            <w:r>
+              <w:rPr>
+                <w:rFonts w:ascii="Tahoma" w:hAnsi="Tahoma" w:cs="Tahoma"/>
+              </w:rPr>
+              <w:t xml:space="preserve">User opens the </w:t>
+            </w:r>
+            <w:proofErr w:type="spellStart"/>
+            <w:r>
+              <w:rPr>
+                <w:rFonts w:ascii="Tahoma" w:hAnsi="Tahoma" w:cs="Tahoma"/>
+              </w:rPr>
+              <w:t>NavigatorWeb</w:t>
+            </w:r>
+            <w:proofErr w:type="spellEnd"/>
+            <w:r>
+              <w:rPr>
+                <w:rFonts w:ascii="Tahoma" w:hAnsi="Tahoma" w:cs="Tahoma"/>
+              </w:rPr>
+              <w:t xml:space="preserve"> site and clicks on the connect button</w:t>
+            </w:r>
+            <w:r>
+              <w:rPr>
+                <w:rFonts w:ascii="Tahoma" w:hAnsi="Tahoma" w:cs="Tahoma"/>
+              </w:rPr>
+              <w:t>.</w:t>
+            </w:r>
+          </w:p>
+        </w:tc>
+      </w:tr>
+      <w:tr>
+        <w:trPr>
+          <w:trHeight w:val="432"/>
+        </w:trPr>
+        <w:tc>
+          <w:tcPr>
+            <w:tcW w:w="1705" w:type="dxa"/>
+            <w:vAlign w:val="center"/>
+          </w:tcPr>
+          <w:p>
+            <w:pPr>
+              <w:jc w:val="right"/>
+              <w:rPr>
+                <w:rFonts w:ascii="Tahoma" w:hAnsi="Tahoma" w:cs="Tahoma"/>
+              </w:rPr>
+            </w:pPr>
+            <w:r>
+              <w:rPr>
+                <w:rFonts w:ascii="Tahoma" w:hAnsi="Tahoma" w:cs="Tahoma"/>
+              </w:rPr>
+              <w:t>1.1</w:t>
+            </w:r>
+          </w:p>
+        </w:tc>
+        <w:tc>
+          <w:tcPr>
+            <w:tcW w:w="7645" w:type="dxa"/>
+            <w:vAlign w:val="center"/>
+          </w:tcPr>
+          <w:p>
+            <w:pPr>
+              <w:rPr>
+                <w:rFonts w:ascii="Tahoma" w:hAnsi="Tahoma" w:cs="Tahoma"/>
+              </w:rPr>
+            </w:pPr>
+            <w:r>
+              <w:rPr>
+                <w:rFonts w:ascii="Tahoma" w:hAnsi="Tahoma" w:cs="Tahoma"/>
+              </w:rPr>
+              <w:t>Angular2 asks the WebSocket client to send the request to the server</w:t>
+            </w:r>
+            <w:r>
+              <w:rPr>
+                <w:rFonts w:ascii="Tahoma" w:hAnsi="Tahoma" w:cs="Tahoma"/>
+              </w:rPr>
+              <w:t>.</w:t>
+            </w:r>
+          </w:p>
+        </w:tc>
+      </w:tr>
+      <w:tr>
+        <w:trPr>
+          <w:trHeight w:val="432"/>
+        </w:trPr>
+        <w:tc>
+          <w:tcPr>
+            <w:tcW w:w="1705" w:type="dxa"/>
+            <w:vAlign w:val="center"/>
+          </w:tcPr>
+          <w:p>
+            <w:pPr>
+              <w:jc w:val="right"/>
+              <w:rPr>
+                <w:rFonts w:ascii="Tahoma" w:hAnsi="Tahoma" w:cs="Tahoma"/>
+              </w:rPr>
+            </w:pPr>
+            <w:r>
+              <w:rPr>
+                <w:rFonts w:ascii="Tahoma" w:hAnsi="Tahoma" w:cs="Tahoma"/>
+              </w:rPr>
+              <w:t>1.1.1</w:t>
+            </w:r>
+          </w:p>
+        </w:tc>
+        <w:tc>
+          <w:tcPr>
+            <w:tcW w:w="7645" w:type="dxa"/>
+            <w:vAlign w:val="center"/>
+          </w:tcPr>
+          <w:p>
+            <w:pPr>
+              <w:rPr>
+                <w:rFonts w:ascii="Tahoma" w:hAnsi="Tahoma" w:cs="Tahoma"/>
+              </w:rPr>
+            </w:pPr>
+            <w:r>
+              <w:rPr>
+                <w:rFonts w:ascii="Tahoma" w:hAnsi="Tahoma" w:cs="Tahoma"/>
+              </w:rPr>
+              <w:t>The WebSocket client emits the request object through the request channel</w:t>
+            </w:r>
+            <w:r>
+              <w:rPr>
+                <w:rFonts w:ascii="Tahoma" w:hAnsi="Tahoma" w:cs="Tahoma"/>
+              </w:rPr>
+              <w:t>.</w:t>
+            </w:r>
+          </w:p>
+        </w:tc>
+      </w:tr>
+      <w:tr>
+        <w:trPr>
+          <w:trHeight w:val="432"/>
+        </w:trPr>
+        <w:tc>
+          <w:tcPr>
+            <w:tcW w:w="1705" w:type="dxa"/>
+            <w:vAlign w:val="center"/>
+          </w:tcPr>
+          <w:p>
+            <w:pPr>
+              <w:jc w:val="right"/>
+              <w:rPr>
+                <w:rFonts w:ascii="Tahoma" w:hAnsi="Tahoma" w:cs="Tahoma"/>
+              </w:rPr>
+            </w:pPr>
+            <w:r>
+              <w:rPr>
+                <w:rFonts w:ascii="Tahoma" w:hAnsi="Tahoma" w:cs="Tahoma"/>
+              </w:rPr>
+              <w:t>1.1.1.1</w:t>
+            </w:r>
+          </w:p>
+        </w:tc>
+        <w:tc>
+          <w:tcPr>
+            <w:tcW w:w="7645" w:type="dxa"/>
+            <w:vAlign w:val="center"/>
+          </w:tcPr>
+          <w:p>
+            <w:pPr>
+              <w:rPr>
+                <w:rFonts w:ascii="Tahoma" w:hAnsi="Tahoma" w:cs="Tahoma"/>
+              </w:rPr>
+            </w:pPr>
+            <w:r>
+              <w:rPr>
+                <w:rFonts w:ascii="Tahoma" w:hAnsi="Tahoma" w:cs="Tahoma"/>
+              </w:rPr>
+              <w:t>The WebSocket server then emits an “request received event”</w:t>
+            </w:r>
+          </w:p>
+        </w:tc>
+      </w:tr>
+      <w:tr>
+        <w:trPr>
+          <w:trHeight w:val="432"/>
+        </w:trPr>
+        <w:tc>
+          <w:tcPr>
+            <w:tcW w:w="1705" w:type="dxa"/>
+            <w:vAlign w:val="center"/>
+          </w:tcPr>
+          <w:p>
+            <w:pPr>
+              <w:jc w:val="right"/>
+              <w:rPr>
+                <w:rFonts w:ascii="Tahoma" w:hAnsi="Tahoma" w:cs="Tahoma"/>
+              </w:rPr>
+            </w:pPr>
+            <w:r>
+              <w:rPr>
+                <w:rFonts w:ascii="Tahoma" w:hAnsi="Tahoma" w:cs="Tahoma"/>
+              </w:rPr>
+              <w:t>1.1.1.1.1</w:t>
+            </w:r>
+          </w:p>
+        </w:tc>
+        <w:tc>
+          <w:tcPr>
+            <w:tcW w:w="7645" w:type="dxa"/>
+            <w:vAlign w:val="center"/>
+          </w:tcPr>
+          <w:p>
+            <w:pPr>
+              <w:rPr>
+                <w:rFonts w:ascii="Tahoma" w:hAnsi="Tahoma" w:cs="Tahoma"/>
+              </w:rPr>
+            </w:pPr>
+            <w:r>
+              <w:rPr>
+                <w:rFonts w:ascii="Tahoma" w:hAnsi="Tahoma" w:cs="Tahoma"/>
+              </w:rPr>
+              <w:t>The request has now bubbled up all the way from the client to the root of our Node.JS application. It now knows, that some user clicked on connect. Depending on the request we will decide here, which actions to execute. For the case of a “connect request” we will now ask the Serial Link instance to initiate the connection to the device.</w:t>
+            </w:r>
+          </w:p>
+        </w:tc>
+      </w:tr>
+      <w:tr>
+        <w:trPr>
+          <w:trHeight w:val="432"/>
+        </w:trPr>
+        <w:tc>
+          <w:tcPr>
+            <w:tcW w:w="1705" w:type="dxa"/>
+            <w:vAlign w:val="center"/>
+          </w:tcPr>
+          <w:p>
+            <w:pPr>
+              <w:jc w:val="right"/>
+              <w:rPr>
+                <w:rFonts w:ascii="Tahoma" w:hAnsi="Tahoma" w:cs="Tahoma"/>
+              </w:rPr>
+            </w:pPr>
+            <w:r>
+              <w:rPr>
+                <w:rFonts w:ascii="Tahoma" w:hAnsi="Tahoma" w:cs="Tahoma"/>
+              </w:rPr>
+              <w:t>1.1.1.1.1.1</w:t>
+            </w:r>
+          </w:p>
+        </w:tc>
+        <w:tc>
+          <w:tcPr>
+            <w:tcW w:w="7645" w:type="dxa"/>
+            <w:vAlign w:val="center"/>
+          </w:tcPr>
+          <w:p>
+            <w:pPr>
+              <w:rPr>
+                <w:rFonts w:ascii="Tahoma" w:hAnsi="Tahoma" w:cs="Tahoma"/>
+              </w:rPr>
+            </w:pPr>
+            <w:r>
+              <w:rPr>
+                <w:rFonts w:ascii="Tahoma" w:hAnsi="Tahoma" w:cs="Tahoma"/>
+              </w:rPr>
+              <w:t xml:space="preserve">The Serial Link will then write a specific buffer </w:t>
+            </w:r>
+            <w:r>
+              <w:rPr>
+                <w:rFonts w:ascii="Tahoma" w:hAnsi="Tahoma" w:cs="Tahoma"/>
+              </w:rPr>
+              <w:t xml:space="preserve">(a buffer that represents </w:t>
+            </w:r>
+            <w:r>
+              <w:rPr>
+                <w:rFonts w:ascii="Tahoma" w:hAnsi="Tahoma" w:cs="Tahoma"/>
+              </w:rPr>
+              <w:t>a</w:t>
+            </w:r>
+            <w:r>
+              <w:rPr>
+                <w:rFonts w:ascii="Tahoma" w:hAnsi="Tahoma" w:cs="Tahoma"/>
+              </w:rPr>
+              <w:t xml:space="preserve"> connect request) </w:t>
+            </w:r>
+            <w:r>
+              <w:rPr>
+                <w:rFonts w:ascii="Tahoma" w:hAnsi="Tahoma" w:cs="Tahoma"/>
+              </w:rPr>
+              <w:t>onto the serial port.</w:t>
+            </w:r>
+          </w:p>
+        </w:tc>
+      </w:tr>
+      <w:tr>
+        <w:trPr>
+          <w:trHeight w:val="432"/>
+        </w:trPr>
+        <w:tc>
+          <w:tcPr>
+            <w:tcW w:w="9350" w:type="dxa"/>
+            <w:gridSpan w:val="2"/>
+            <w:vAlign w:val="center"/>
+          </w:tcPr>
+          <w:p>
+            <w:pPr>
+              <w:rPr>
+                <w:rFonts w:ascii="Tahoma" w:hAnsi="Tahoma" w:cs="Tahoma"/>
+                <w:b/>
+              </w:rPr>
+            </w:pPr>
+            <w:r>
+              <w:rPr>
+                <w:rFonts w:ascii="Tahoma" w:hAnsi="Tahoma" w:cs="Tahoma"/>
+                <w:b/>
+              </w:rPr>
+              <w:t>Response</w:t>
+            </w:r>
+          </w:p>
+        </w:tc>
+      </w:tr>
+      <w:tr>
+        <w:trPr>
+          <w:trHeight w:val="432"/>
+        </w:trPr>
+        <w:tc>
+          <w:tcPr>
+            <w:tcW w:w="1705" w:type="dxa"/>
+            <w:vAlign w:val="center"/>
+          </w:tcPr>
+          <w:p>
+            <w:pPr>
+              <w:jc w:val="right"/>
+              <w:rPr>
+                <w:rFonts w:ascii="Tahoma" w:hAnsi="Tahoma" w:cs="Tahoma"/>
+              </w:rPr>
+            </w:pPr>
+            <w:r>
+              <w:rPr>
+                <w:rFonts w:ascii="Tahoma" w:hAnsi="Tahoma" w:cs="Tahoma"/>
+              </w:rPr>
+              <w:t>1.1.1.1.1.2</w:t>
+            </w:r>
+          </w:p>
+        </w:tc>
+        <w:tc>
+          <w:tcPr>
+            <w:tcW w:w="7645" w:type="dxa"/>
+            <w:vAlign w:val="center"/>
+          </w:tcPr>
+          <w:p>
+            <w:pPr>
+              <w:rPr>
+                <w:rFonts w:ascii="Tahoma" w:hAnsi="Tahoma" w:cs="Tahoma"/>
+              </w:rPr>
+            </w:pPr>
+            <w:r>
+              <w:rPr>
+                <w:rFonts w:ascii="Tahoma" w:hAnsi="Tahoma" w:cs="Tahoma"/>
+              </w:rPr>
+              <w:t>The device will then send a response, which is being read from the serial port by the Serial Link</w:t>
+            </w:r>
+            <w:r>
+              <w:rPr>
+                <w:rFonts w:ascii="Tahoma" w:hAnsi="Tahoma" w:cs="Tahoma"/>
+              </w:rPr>
+              <w:t xml:space="preserve"> instance</w:t>
+            </w:r>
+            <w:r>
+              <w:rPr>
+                <w:rFonts w:ascii="Tahoma" w:hAnsi="Tahoma" w:cs="Tahoma"/>
+              </w:rPr>
+              <w:t>.</w:t>
+            </w:r>
+          </w:p>
+        </w:tc>
+      </w:tr>
+      <w:tr>
+        <w:trPr>
+          <w:trHeight w:val="432"/>
+        </w:trPr>
+        <w:tc>
+          <w:tcPr>
+            <w:tcW w:w="1705" w:type="dxa"/>
+            <w:vAlign w:val="center"/>
+          </w:tcPr>
+          <w:p>
+            <w:pPr>
+              <w:jc w:val="right"/>
+              <w:rPr>
+                <w:rFonts w:ascii="Tahoma" w:hAnsi="Tahoma" w:cs="Tahoma"/>
+              </w:rPr>
+            </w:pPr>
+            <w:r>
+              <w:rPr>
+                <w:rFonts w:ascii="Tahoma" w:hAnsi="Tahoma" w:cs="Tahoma"/>
+              </w:rPr>
+              <w:t>1.1.1.1.2</w:t>
+            </w:r>
+          </w:p>
+        </w:tc>
+        <w:tc>
+          <w:tcPr>
+            <w:tcW w:w="7645" w:type="dxa"/>
+            <w:vAlign w:val="center"/>
+          </w:tcPr>
+          <w:p>
+            <w:pPr>
+              <w:rPr>
+                <w:rFonts w:ascii="Tahoma" w:hAnsi="Tahoma" w:cs="Tahoma"/>
+              </w:rPr>
+            </w:pPr>
+            <w:r>
+              <w:rPr>
+                <w:rFonts w:ascii="Tahoma" w:hAnsi="Tahoma" w:cs="Tahoma"/>
+              </w:rPr>
+              <w:t>After completely assembling a message buffer, the serial link will emit that message.</w:t>
+            </w:r>
+          </w:p>
+        </w:tc>
+      </w:tr>
+      <w:tr>
+        <w:trPr>
+          <w:trHeight w:val="432"/>
+        </w:trPr>
+        <w:tc>
+          <w:tcPr>
+            <w:tcW w:w="1705" w:type="dxa"/>
+            <w:vAlign w:val="center"/>
+          </w:tcPr>
+          <w:p>
+            <w:pPr>
+              <w:jc w:val="right"/>
+              <w:rPr>
+                <w:rFonts w:ascii="Tahoma" w:hAnsi="Tahoma" w:cs="Tahoma"/>
+              </w:rPr>
+            </w:pPr>
+            <w:r>
+              <w:rPr>
+                <w:rFonts w:ascii="Tahoma" w:hAnsi="Tahoma" w:cs="Tahoma"/>
+              </w:rPr>
+              <w:t>1.1.1.2</w:t>
+            </w:r>
+          </w:p>
+        </w:tc>
+        <w:tc>
+          <w:tcPr>
+            <w:tcW w:w="7645" w:type="dxa"/>
+            <w:vAlign w:val="center"/>
+          </w:tcPr>
+          <w:p>
+            <w:pPr>
+              <w:rPr>
+                <w:rFonts w:ascii="Tahoma" w:hAnsi="Tahoma" w:cs="Tahoma"/>
+              </w:rPr>
+            </w:pPr>
+            <w:r>
+              <w:rPr>
+                <w:rFonts w:ascii="Tahoma" w:hAnsi="Tahoma" w:cs="Tahoma"/>
+              </w:rPr>
+              <w:t xml:space="preserve">The response message has now arrived at the root of our Node.JS application. It </w:t>
+            </w:r>
+            <w:r>
+              <w:rPr>
+                <w:rFonts w:ascii="Tahoma" w:hAnsi="Tahoma" w:cs="Tahoma"/>
+              </w:rPr>
+              <w:t xml:space="preserve">is </w:t>
+            </w:r>
+            <w:r>
+              <w:rPr>
+                <w:rFonts w:ascii="Tahoma" w:hAnsi="Tahoma" w:cs="Tahoma"/>
+              </w:rPr>
+              <w:t xml:space="preserve">now </w:t>
+            </w:r>
+            <w:r>
+              <w:rPr>
+                <w:rFonts w:ascii="Tahoma" w:hAnsi="Tahoma" w:cs="Tahoma"/>
+              </w:rPr>
+              <w:t xml:space="preserve">being </w:t>
+            </w:r>
+            <w:r>
+              <w:rPr>
+                <w:rFonts w:ascii="Tahoma" w:hAnsi="Tahoma" w:cs="Tahoma"/>
+              </w:rPr>
+              <w:t>passe</w:t>
+            </w:r>
+            <w:r>
+              <w:rPr>
+                <w:rFonts w:ascii="Tahoma" w:hAnsi="Tahoma" w:cs="Tahoma"/>
+              </w:rPr>
+              <w:t>d</w:t>
+            </w:r>
+            <w:r>
+              <w:rPr>
+                <w:rFonts w:ascii="Tahoma" w:hAnsi="Tahoma" w:cs="Tahoma"/>
+              </w:rPr>
+              <w:t xml:space="preserve"> </w:t>
+            </w:r>
+            <w:r>
+              <w:rPr>
+                <w:rFonts w:ascii="Tahoma" w:hAnsi="Tahoma" w:cs="Tahoma"/>
+              </w:rPr>
+              <w:t xml:space="preserve">to </w:t>
+            </w:r>
+            <w:r>
+              <w:rPr>
+                <w:rFonts w:ascii="Tahoma" w:hAnsi="Tahoma" w:cs="Tahoma"/>
+              </w:rPr>
+              <w:t>the WebSocket server instance.</w:t>
+            </w:r>
+          </w:p>
+        </w:tc>
+      </w:tr>
+      <w:tr>
+        <w:trPr>
+          <w:trHeight w:val="432"/>
+        </w:trPr>
+        <w:tc>
+          <w:tcPr>
+            <w:tcW w:w="1705" w:type="dxa"/>
+            <w:vAlign w:val="center"/>
+          </w:tcPr>
+          <w:p>
+            <w:pPr>
+              <w:jc w:val="right"/>
+              <w:rPr>
+                <w:rFonts w:ascii="Tahoma" w:hAnsi="Tahoma" w:cs="Tahoma"/>
+              </w:rPr>
+            </w:pPr>
+            <w:r>
+              <w:rPr>
+                <w:rFonts w:ascii="Tahoma" w:hAnsi="Tahoma" w:cs="Tahoma"/>
+              </w:rPr>
+              <w:t>1.1.2</w:t>
+            </w:r>
+          </w:p>
+        </w:tc>
+        <w:tc>
+          <w:tcPr>
+            <w:tcW w:w="7645" w:type="dxa"/>
+            <w:vAlign w:val="center"/>
+          </w:tcPr>
+          <w:p>
+            <w:pPr>
+              <w:rPr>
+                <w:rFonts w:ascii="Tahoma" w:hAnsi="Tahoma" w:cs="Tahoma"/>
+              </w:rPr>
+            </w:pPr>
+            <w:r>
+              <w:rPr>
+                <w:rFonts w:ascii="Tahoma" w:hAnsi="Tahoma" w:cs="Tahoma"/>
+              </w:rPr>
+              <w:t>The WebSocket server instance takes the response and sends it through a specific channel to the WebSocket client.</w:t>
+            </w:r>
+          </w:p>
+        </w:tc>
+      </w:tr>
+      <w:tr>
+        <w:trPr>
+          <w:trHeight w:val="432"/>
+        </w:trPr>
+        <w:tc>
+          <w:tcPr>
+            <w:tcW w:w="1705" w:type="dxa"/>
+            <w:vAlign w:val="center"/>
+          </w:tcPr>
+          <w:p>
+            <w:pPr>
+              <w:jc w:val="right"/>
+              <w:rPr>
+                <w:rFonts w:ascii="Tahoma" w:hAnsi="Tahoma" w:cs="Tahoma"/>
+              </w:rPr>
+            </w:pPr>
+            <w:r>
+              <w:rPr>
+                <w:rFonts w:ascii="Tahoma" w:hAnsi="Tahoma" w:cs="Tahoma"/>
+              </w:rPr>
+              <w:t>1.2</w:t>
+            </w:r>
+          </w:p>
+        </w:tc>
+        <w:tc>
+          <w:tcPr>
+            <w:tcW w:w="7645" w:type="dxa"/>
+            <w:vAlign w:val="center"/>
+          </w:tcPr>
+          <w:p>
+            <w:pPr>
+              <w:rPr>
+                <w:rFonts w:ascii="Tahoma" w:hAnsi="Tahoma" w:cs="Tahoma"/>
+              </w:rPr>
+            </w:pPr>
+            <w:r>
+              <w:rPr>
+                <w:rFonts w:ascii="Tahoma" w:hAnsi="Tahoma" w:cs="Tahoma"/>
+              </w:rPr>
+              <w:t>The WebSocket client then emits an event, that a message has been received.</w:t>
+            </w:r>
+          </w:p>
+        </w:tc>
+      </w:tr>
+      <w:tr>
+        <w:trPr>
+          <w:trHeight w:val="432"/>
+        </w:trPr>
+        <w:tc>
+          <w:tcPr>
+            <w:tcW w:w="1705" w:type="dxa"/>
+            <w:vAlign w:val="center"/>
+          </w:tcPr>
+          <w:p>
+            <w:pPr>
+              <w:jc w:val="right"/>
+              <w:rPr>
+                <w:rFonts w:ascii="Tahoma" w:hAnsi="Tahoma" w:cs="Tahoma"/>
+              </w:rPr>
+            </w:pPr>
+            <w:r>
+              <w:rPr>
+                <w:rFonts w:ascii="Tahoma" w:hAnsi="Tahoma" w:cs="Tahoma"/>
+              </w:rPr>
+              <w:t>1.3</w:t>
+            </w:r>
+          </w:p>
+        </w:tc>
+        <w:tc>
+          <w:tcPr>
+            <w:tcW w:w="7645" w:type="dxa"/>
+            <w:vAlign w:val="center"/>
+          </w:tcPr>
+          <w:p>
+            <w:pPr>
+              <w:rPr>
+                <w:rFonts w:ascii="Tahoma" w:hAnsi="Tahoma" w:cs="Tahoma"/>
+              </w:rPr>
+            </w:pPr>
+            <w:r>
+              <w:rPr>
+                <w:rFonts w:ascii="Tahoma" w:hAnsi="Tahoma" w:cs="Tahoma"/>
+              </w:rPr>
+              <w:t>Now the response can be processed by the web client and business logic will be applied.</w:t>
+            </w:r>
+          </w:p>
+        </w:tc>
+      </w:tr>
+    </w:tbl>
+    <w:p/>
+    <w:p/>
+    <w:p>
+      <w:pPr>
         <w:pStyle w:val="BodyText"/>
       </w:pPr>
-      <w:bookmarkStart w:id="1" w:name="_GoBack"/>
-      <w:bookmarkEnd w:id="1"/>
+    </w:p>
+    <w:p>
+      <w:pPr>
+        <w:pStyle w:val="BodyText"/>
+      </w:pPr>
+    </w:p>
+    <w:p>
+      <w:pPr>
+        <w:pStyle w:val="Heading1"/>
+        <w:numPr>
+          <w:ilvl w:val="0"/>
+          <w:numId w:val="4"/>
+        </w:numPr>
+      </w:pPr>
+      <w:bookmarkStart w:id="2" w:name="_Toc461618196"/>
+      <w:r>
+        <w:t>Server Side – Node.JS</w:t>
+      </w:r>
+      <w:bookmarkEnd w:id="2"/>
+    </w:p>
+    <w:p>
+      <w:pPr>
+        <w:pStyle w:val="Heading2"/>
+        <w:numPr>
+          <w:ilvl w:val="1"/>
+          <w:numId w:val="4"/>
+        </w:numPr>
+      </w:pPr>
+      <w:bookmarkStart w:id="3" w:name="_Toc461618197"/>
+      <w:r>
+        <w:t>Program</w:t>
+      </w:r>
+      <w:bookmarkEnd w:id="3"/>
+    </w:p>
+    <w:p>
+      <w:pPr>
+        <w:pStyle w:val="BodyText"/>
+      </w:pPr>
+      <w:r>
+        <w:t xml:space="preserve">The Program class represents the root of our whole application. All components are being initialized here within the “bootstrap” method. In addition, all communication flows are being processed here. </w:t>
+      </w:r>
+      <w:r>
+        <w:t>For all practical purposes, the program class acts as a translator between the serial port (respectively the connected device) and the WebSocket server (respectively the user/browser).</w:t>
+      </w:r>
+    </w:p>
+    <w:p>
+      <w:pPr>
+        <w:pStyle w:val="Heading2"/>
+        <w:numPr>
+          <w:ilvl w:val="1"/>
+          <w:numId w:val="4"/>
+        </w:numPr>
+      </w:pPr>
+      <w:bookmarkStart w:id="4" w:name="_Toc461618198"/>
+      <w:r>
+        <w:t xml:space="preserve">NPM </w:t>
+      </w:r>
+      <w:proofErr w:type="spellStart"/>
+      <w:r>
+        <w:t>serialport</w:t>
+      </w:r>
+      <w:bookmarkEnd w:id="4"/>
+      <w:proofErr w:type="spellEnd"/>
+    </w:p>
+    <w:p>
+      <w:pPr>
+        <w:pStyle w:val="BodyText"/>
+      </w:pPr>
+      <w:r>
+        <w:t xml:space="preserve">The serial port communication is being handled completely by the </w:t>
+      </w:r>
+      <w:proofErr w:type="spellStart"/>
+      <w:r>
+        <w:t>SerialLink</w:t>
+      </w:r>
+      <w:proofErr w:type="spellEnd"/>
+      <w:r>
+        <w:t xml:space="preserve"> instance, which for its part uses the node module ‘</w:t>
+      </w:r>
+      <w:proofErr w:type="spellStart"/>
+      <w:r>
+        <w:t>serialport</w:t>
+      </w:r>
+      <w:proofErr w:type="spellEnd"/>
+      <w:r>
+        <w:t>’ to access, read and write to the USB port, where the device has been plugged in.</w:t>
+      </w:r>
+      <w:r>
+        <w:t xml:space="preserve"> See </w:t>
+      </w:r>
+      <w:hyperlink r:id="rId9" w:history="1">
+        <w:r>
+          <w:rPr>
+            <w:rStyle w:val="Hyperlink"/>
+          </w:rPr>
+          <w:t>https://www.npmjs.com/package/serialport</w:t>
+        </w:r>
+      </w:hyperlink>
+      <w:r>
+        <w:t xml:space="preserve"> for further documentation on the library.</w:t>
+      </w:r>
+      <w:r>
+        <w:t xml:space="preserve"> </w:t>
+      </w:r>
+      <w:r>
+        <w:t>Technically, the serial port can be used like a normal file stream with the only exception, that an event is being emitted, when new data are being received, respectively when data can be read from serial port.</w:t>
+      </w:r>
+    </w:p>
+    <w:p>
+      <w:pPr>
+        <w:pStyle w:val="Heading2"/>
+        <w:numPr>
+          <w:ilvl w:val="1"/>
+          <w:numId w:val="4"/>
+        </w:numPr>
+      </w:pPr>
+      <w:bookmarkStart w:id="5" w:name="_Toc461618199"/>
+      <w:r>
+        <w:t>Serial Link</w:t>
+      </w:r>
+      <w:bookmarkEnd w:id="5"/>
+    </w:p>
+    <w:p>
+      <w:pPr>
+        <w:pStyle w:val="BodyText"/>
+      </w:pPr>
+      <w:r>
+        <w:t>The Serial Link class acts as a manager for the communication with the serial port. Messages are being written to and received from the device here.</w:t>
+      </w:r>
+      <w:r>
+        <w:t xml:space="preserve"> It translates requests into buffers that the device (that is connected via USB) can interpret.</w:t>
+      </w:r>
+    </w:p>
+    <w:p>
+      <w:pPr>
+        <w:pStyle w:val="BodyText"/>
+      </w:pPr>
+      <w:r>
+        <w:t>To be able to communicate with a device, the Serial Link needs to establish a connection to the serial port and open it. Only when the serial port has been opened, we are able to read and write messages. To effectively communicate with the device itself and not only with the serial port, we need to</w:t>
+      </w:r>
+      <w:r>
+        <w:t xml:space="preserve"> also connect to the device by sending a specific buffer that represents a connection request. When the device accepts the connection, it sends back a ‘</w:t>
+      </w:r>
+      <w:proofErr w:type="spellStart"/>
+      <w:r>
+        <w:t>ConnectConfirm</w:t>
+      </w:r>
+      <w:proofErr w:type="spellEnd"/>
+      <w:r>
+        <w:t>’ message and some other status messages. After receiving the ‘</w:t>
+      </w:r>
+      <w:proofErr w:type="spellStart"/>
+      <w:r>
+        <w:t>ConnectConfirm</w:t>
+      </w:r>
+      <w:proofErr w:type="spellEnd"/>
+      <w:r>
+        <w:t>’ message, we can assume that we are now connected to the device. To not lose the connection, even when not sending any messages, we send a heartbeat to the device with a predefined interval.</w:t>
+      </w:r>
+      <w:r>
+        <w:t xml:space="preserve"> </w:t>
+      </w:r>
+      <w:r>
+        <w:t xml:space="preserve">To close the connection to the device, we simply send a disconnect message and stop the heartbeat. </w:t>
+      </w:r>
+    </w:p>
+    <w:p>
+      <w:pPr>
+        <w:pStyle w:val="BodyText"/>
+      </w:pPr>
+      <w:r>
+        <w:t>Every received buffer is being emitted by the Serial Link to the Program. Because of the fact, that incoming buffers can be incomplete or could contain more than one message (due to the limitation on the static read buffer size) the Program stuffs every received buffer into a message aggregator (see 2.4).</w:t>
+      </w:r>
+    </w:p>
+    <w:p>
+      <w:pPr>
+        <w:pStyle w:val="Heading2"/>
+        <w:numPr>
+          <w:ilvl w:val="1"/>
+          <w:numId w:val="4"/>
+        </w:numPr>
+      </w:pPr>
+      <w:bookmarkStart w:id="6" w:name="_Toc461618200"/>
+      <w:r>
+        <w:t>Message Aggregator</w:t>
+      </w:r>
+      <w:bookmarkEnd w:id="6"/>
+    </w:p>
+    <w:p>
+      <w:pPr>
+        <w:pStyle w:val="BodyText"/>
+      </w:pPr>
+      <w:r>
+        <w:t>The message aggregator is a rather simple class. Its only responsibility is to assemble fragmented buffers into complete messages. That is the Header, which consists of 2 Bytes (Message Type) + 4 Bytes (Message Size), and the Body with the size given in the Header. After a message has been completely assembled, an event is being submitted, that the assembly of a message has been completed.</w:t>
+      </w:r>
+    </w:p>
+    <w:p>
+      <w:pPr>
+        <w:pStyle w:val="BodyText"/>
+      </w:pPr>
+      <w:r>
+        <w:lastRenderedPageBreak/>
+        <w:t xml:space="preserve">The </w:t>
+      </w:r>
+      <w:proofErr w:type="spellStart"/>
+      <w:r>
+        <w:t>MessageAggregator</w:t>
+      </w:r>
+      <w:proofErr w:type="spellEnd"/>
+      <w:r>
+        <w:t xml:space="preserve"> class also implements the interface ‘</w:t>
+      </w:r>
+      <w:proofErr w:type="spellStart"/>
+      <w:r>
+        <w:t>IPipelineInput</w:t>
+      </w:r>
+      <w:proofErr w:type="spellEnd"/>
+      <w:r>
+        <w:t xml:space="preserve">’ that acts as a receiver for the message pipeline (see 2.6). </w:t>
+      </w:r>
+    </w:p>
+    <w:p>
+      <w:pPr>
+        <w:pStyle w:val="Heading2"/>
+        <w:numPr>
+          <w:ilvl w:val="1"/>
+          <w:numId w:val="4"/>
+        </w:numPr>
+      </w:pPr>
+      <w:bookmarkStart w:id="7" w:name="_Toc461618201"/>
+      <w:r>
+        <w:t>Message Pipeline</w:t>
+      </w:r>
+      <w:bookmarkEnd w:id="7"/>
+    </w:p>
+    <w:p>
+      <w:pPr>
+        <w:pStyle w:val="BodyText"/>
+      </w:pPr>
+      <w:r>
+        <w:t>The message pipeline provides a structured way of processing (save to database; log specific messages) completely assembled messages. The developer can register tasks inside the pipeline that are being executed, after the pipeline input provided new incoming data.</w:t>
+      </w:r>
+    </w:p>
+    <w:p>
+      <w:pPr>
+        <w:pStyle w:val="BodyText"/>
+      </w:pPr>
+      <w:r>
+        <w:t>After every registered pipeline task has done its job, the message is being passed to the pipeline output (</w:t>
+      </w:r>
+      <w:proofErr w:type="spellStart"/>
+      <w:r>
+        <w:t>IPipelineOutput</w:t>
+      </w:r>
+      <w:proofErr w:type="spellEnd"/>
+      <w:r>
+        <w:t>) that in our case is the WebSocket server instance. It then sends the message back to the WebSocket client for further processing.</w:t>
+      </w:r>
+    </w:p>
+    <w:p>
+      <w:pPr>
+        <w:pStyle w:val="Heading2"/>
+        <w:numPr>
+          <w:ilvl w:val="1"/>
+          <w:numId w:val="4"/>
+        </w:numPr>
+      </w:pPr>
+      <w:bookmarkStart w:id="8" w:name="_Toc461618202"/>
+      <w:r>
+        <w:t>WebSocket Server</w:t>
+      </w:r>
+      <w:bookmarkEnd w:id="8"/>
+    </w:p>
+    <w:p>
+      <w:pPr>
+        <w:pStyle w:val="BodyText"/>
+      </w:pPr>
+      <w:r>
+        <w:t>The WebSocket server is the server endpoint for the communication with the client(s). All messages and events a client needs to get notified about are being sent from here. Depending on the type or message that needs to be sent, a different web socket channel is being used.</w:t>
+      </w:r>
+      <w:r>
+        <w:t xml:space="preserve"> The currently used channels are listed in the table below:</w:t>
+      </w:r>
+    </w:p>
+    <w:tbl>
+      <w:tblPr>
+        <w:tblStyle w:val="TableGrid"/>
+        <w:tblW w:w="0" w:type="auto"/>
+        <w:tblLayout w:type="fixed"/>
+        <w:tblLook w:val="04A0" w:firstRow="1" w:lastRow="0" w:firstColumn="1" w:lastColumn="0" w:noHBand="0" w:noVBand="1"/>
+      </w:tblPr>
+      <w:tblGrid>
+        <w:gridCol w:w="985"/>
+        <w:gridCol w:w="3891"/>
+        <w:gridCol w:w="2499"/>
+        <w:gridCol w:w="1975"/>
+      </w:tblGrid>
+      <w:tr>
+        <w:tc>
+          <w:tcPr>
+            <w:tcW w:w="985" w:type="dxa"/>
+            <w:vAlign w:val="center"/>
+          </w:tcPr>
+          <w:p>
+            <w:pPr>
+              <w:pStyle w:val="BodyText"/>
+              <w:rPr>
+                <w:rFonts w:ascii="Tahoma" w:hAnsi="Tahoma" w:cs="Tahoma"/>
+                <w:b/>
+              </w:rPr>
+            </w:pPr>
+            <w:r>
+              <w:rPr>
+                <w:rFonts w:ascii="Tahoma" w:hAnsi="Tahoma" w:cs="Tahoma"/>
+                <w:b/>
+              </w:rPr>
+              <w:t>Data Type</w:t>
+            </w:r>
+          </w:p>
+        </w:tc>
+        <w:tc>
+          <w:tcPr>
+            <w:tcW w:w="3891" w:type="dxa"/>
+            <w:vAlign w:val="center"/>
+          </w:tcPr>
+          <w:p>
+            <w:pPr>
+              <w:pStyle w:val="BodyText"/>
+              <w:rPr>
+                <w:rFonts w:ascii="Tahoma" w:hAnsi="Tahoma" w:cs="Tahoma"/>
+                <w:b/>
+              </w:rPr>
+            </w:pPr>
+            <w:r>
+              <w:rPr>
+                <w:rFonts w:ascii="Tahoma" w:hAnsi="Tahoma" w:cs="Tahoma"/>
+                <w:b/>
+              </w:rPr>
+              <w:t>Channel Name</w:t>
+            </w:r>
+          </w:p>
+        </w:tc>
+        <w:tc>
+          <w:tcPr>
+            <w:tcW w:w="2499" w:type="dxa"/>
+          </w:tcPr>
+          <w:p>
+            <w:pPr>
+              <w:pStyle w:val="BodyText"/>
+              <w:rPr>
+                <w:rFonts w:ascii="Tahoma" w:hAnsi="Tahoma" w:cs="Tahoma"/>
+                <w:b/>
+              </w:rPr>
+            </w:pPr>
+            <w:r>
+              <w:rPr>
+                <w:rFonts w:ascii="Tahoma" w:hAnsi="Tahoma" w:cs="Tahoma"/>
+                <w:b/>
+              </w:rPr>
+              <w:t>Direction</w:t>
+            </w:r>
+          </w:p>
+        </w:tc>
+        <w:tc>
+          <w:tcPr>
+            <w:tcW w:w="1975" w:type="dxa"/>
+            <w:vAlign w:val="center"/>
+          </w:tcPr>
+          <w:p>
+            <w:pPr>
+              <w:pStyle w:val="BodyText"/>
+              <w:rPr>
+                <w:rFonts w:ascii="Tahoma" w:hAnsi="Tahoma" w:cs="Tahoma"/>
+                <w:b/>
+              </w:rPr>
+            </w:pPr>
+            <w:r>
+              <w:rPr>
+                <w:rFonts w:ascii="Tahoma" w:hAnsi="Tahoma" w:cs="Tahoma"/>
+                <w:b/>
+              </w:rPr>
+              <w:t>Description</w:t>
+            </w:r>
+          </w:p>
+        </w:tc>
+      </w:tr>
+      <w:tr>
+        <w:tc>
+          <w:tcPr>
+            <w:tcW w:w="985" w:type="dxa"/>
+            <w:vAlign w:val="center"/>
+          </w:tcPr>
+          <w:p>
+            <w:pPr>
+              <w:pStyle w:val="BodyText"/>
+              <w:jc w:val="center"/>
+            </w:pPr>
+            <w:r>
+              <w:t>Buffer</w:t>
+            </w:r>
+          </w:p>
+        </w:tc>
+        <w:tc>
+          <w:tcPr>
+            <w:tcW w:w="3891" w:type="dxa"/>
+            <w:vAlign w:val="center"/>
+          </w:tcPr>
+          <w:p>
+            <w:pPr>
+              <w:pStyle w:val="BodyText"/>
+            </w:pPr>
+            <w:proofErr w:type="spellStart"/>
+            <w:r>
+              <w:t>Socket.Channels.DATA</w:t>
+            </w:r>
+            <w:proofErr w:type="spellEnd"/>
+          </w:p>
+        </w:tc>
+        <w:tc>
+          <w:tcPr>
+            <w:tcW w:w="2499" w:type="dxa"/>
+            <w:vAlign w:val="center"/>
+          </w:tcPr>
+          <w:p>
+            <w:pPr>
+              <w:pStyle w:val="BodyText"/>
+              <w:jc w:val="center"/>
+            </w:pPr>
+            <w:r>
+              <w:t xml:space="preserve">Server </w:t>
+            </w:r>
+            <w:r>
+              <w:sym w:font="Wingdings" w:char="F0E0"/>
+            </w:r>
+            <w:r>
+              <w:t xml:space="preserve"> Client</w:t>
+            </w:r>
+          </w:p>
+        </w:tc>
+        <w:tc>
+          <w:tcPr>
+            <w:tcW w:w="1975" w:type="dxa"/>
+            <w:vAlign w:val="center"/>
+          </w:tcPr>
+          <w:p>
+            <w:pPr>
+              <w:pStyle w:val="BodyText"/>
+            </w:pPr>
+            <w:r>
+              <w:t>All messages from the device that went through the message pipeline</w:t>
+            </w:r>
+          </w:p>
+        </w:tc>
+      </w:tr>
+      <w:tr>
+        <w:tc>
+          <w:tcPr>
+            <w:tcW w:w="985" w:type="dxa"/>
+            <w:vAlign w:val="center"/>
+          </w:tcPr>
+          <w:p>
+            <w:pPr>
+              <w:pStyle w:val="BodyText"/>
+              <w:jc w:val="center"/>
+            </w:pPr>
+            <w:r>
+              <w:t>Boolean</w:t>
+            </w:r>
+          </w:p>
+        </w:tc>
+        <w:tc>
+          <w:tcPr>
+            <w:tcW w:w="3891" w:type="dxa"/>
+            <w:vAlign w:val="center"/>
+          </w:tcPr>
+          <w:p>
+            <w:pPr>
+              <w:pStyle w:val="BodyText"/>
+            </w:pPr>
+            <w:proofErr w:type="spellStart"/>
+            <w:r>
+              <w:t>Socket.Channels.CONNECTION_STATUS</w:t>
+            </w:r>
+            <w:proofErr w:type="spellEnd"/>
+          </w:p>
+        </w:tc>
+        <w:tc>
+          <w:tcPr>
+            <w:tcW w:w="2499" w:type="dxa"/>
+            <w:vAlign w:val="center"/>
+          </w:tcPr>
+          <w:p>
+            <w:pPr>
+              <w:pStyle w:val="BodyText"/>
+              <w:jc w:val="center"/>
+            </w:pPr>
+            <w:r>
+              <w:t xml:space="preserve">Server </w:t>
+            </w:r>
+            <w:r>
+              <w:sym w:font="Wingdings" w:char="F0E0"/>
+            </w:r>
+            <w:r>
+              <w:t xml:space="preserve"> Client</w:t>
+            </w:r>
+          </w:p>
+        </w:tc>
+        <w:tc>
+          <w:tcPr>
+            <w:tcW w:w="1975" w:type="dxa"/>
+            <w:vAlign w:val="center"/>
+          </w:tcPr>
+          <w:p>
+            <w:pPr>
+              <w:pStyle w:val="BodyText"/>
+            </w:pPr>
+            <w:r>
+              <w:t>When the connection status changes, the client is being notified via this channel</w:t>
+            </w:r>
+          </w:p>
+        </w:tc>
+      </w:tr>
+      <w:tr>
+        <w:tc>
+          <w:tcPr>
+            <w:tcW w:w="985" w:type="dxa"/>
+            <w:vAlign w:val="center"/>
+          </w:tcPr>
+          <w:p>
+            <w:pPr>
+              <w:pStyle w:val="BodyText"/>
+              <w:jc w:val="center"/>
+            </w:pPr>
+            <w:r>
+              <w:t>String</w:t>
+            </w:r>
+          </w:p>
+        </w:tc>
+        <w:tc>
+          <w:tcPr>
+            <w:tcW w:w="3891" w:type="dxa"/>
+            <w:vAlign w:val="center"/>
+          </w:tcPr>
+          <w:p>
+            <w:pPr>
+              <w:pStyle w:val="BodyText"/>
+            </w:pPr>
+            <w:proofErr w:type="spellStart"/>
+            <w:r>
+              <w:t>Socket.Channels.MESSAGE</w:t>
+            </w:r>
+            <w:proofErr w:type="spellEnd"/>
+          </w:p>
+        </w:tc>
+        <w:tc>
+          <w:tcPr>
+            <w:tcW w:w="2499" w:type="dxa"/>
+            <w:vAlign w:val="center"/>
+          </w:tcPr>
+          <w:p>
+            <w:pPr>
+              <w:pStyle w:val="BodyText"/>
+              <w:jc w:val="center"/>
+            </w:pPr>
+            <w:r>
+              <w:t xml:space="preserve">Server </w:t>
+            </w:r>
+            <w:r>
+              <w:sym w:font="Wingdings" w:char="F0E0"/>
+            </w:r>
+            <w:r>
+              <w:t xml:space="preserve"> Client</w:t>
+            </w:r>
+          </w:p>
+        </w:tc>
+        <w:tc>
+          <w:tcPr>
+            <w:tcW w:w="1975" w:type="dxa"/>
+            <w:vAlign w:val="center"/>
+          </w:tcPr>
+          <w:p>
+            <w:pPr>
+              <w:pStyle w:val="BodyText"/>
+            </w:pPr>
+            <w:r>
+              <w:t>Channel for simple status messages from the server</w:t>
+            </w:r>
+          </w:p>
+        </w:tc>
+      </w:tr>
+      <w:tr>
+        <w:tc>
+          <w:tcPr>
+            <w:tcW w:w="985" w:type="dxa"/>
+            <w:vAlign w:val="center"/>
+          </w:tcPr>
+          <w:p>
+            <w:pPr>
+              <w:pStyle w:val="BodyText"/>
+              <w:jc w:val="center"/>
+            </w:pPr>
+            <w:r>
+              <w:t>Error</w:t>
+            </w:r>
+          </w:p>
+        </w:tc>
+        <w:tc>
+          <w:tcPr>
+            <w:tcW w:w="3891" w:type="dxa"/>
+            <w:vAlign w:val="center"/>
+          </w:tcPr>
+          <w:p>
+            <w:pPr>
+              <w:pStyle w:val="BodyText"/>
+            </w:pPr>
+            <w:proofErr w:type="spellStart"/>
+            <w:r>
+              <w:t>Socket.Channels.EXCEPTION</w:t>
+            </w:r>
+            <w:proofErr w:type="spellEnd"/>
+          </w:p>
+        </w:tc>
+        <w:tc>
+          <w:tcPr>
+            <w:tcW w:w="2499" w:type="dxa"/>
+            <w:vAlign w:val="center"/>
+          </w:tcPr>
+          <w:p>
+            <w:pPr>
+              <w:pStyle w:val="BodyText"/>
+              <w:keepNext/>
+              <w:jc w:val="center"/>
+            </w:pPr>
+            <w:r>
+              <w:t xml:space="preserve">Server </w:t>
+            </w:r>
+            <w:r>
+              <w:sym w:font="Wingdings" w:char="F0E0"/>
+            </w:r>
+            <w:r>
+              <w:t xml:space="preserve"> Client</w:t>
+            </w:r>
+          </w:p>
+        </w:tc>
+        <w:tc>
+          <w:tcPr>
+            <w:tcW w:w="1975" w:type="dxa"/>
+            <w:vAlign w:val="center"/>
+          </w:tcPr>
+          <w:p>
+            <w:pPr>
+              <w:pStyle w:val="BodyText"/>
+              <w:keepNext/>
+            </w:pPr>
+            <w:r>
+              <w:t>Channel for exceptions that occur on the server side</w:t>
+            </w:r>
+          </w:p>
+        </w:tc>
+      </w:tr>
+      <w:tr>
+        <w:tc>
+          <w:tcPr>
+            <w:tcW w:w="985" w:type="dxa"/>
+            <w:vAlign w:val="center"/>
+          </w:tcPr>
+          <w:p>
+            <w:pPr>
+              <w:pStyle w:val="BodyText"/>
+              <w:jc w:val="center"/>
+            </w:pPr>
+            <w:r>
+              <w:t>Request</w:t>
+            </w:r>
+          </w:p>
+        </w:tc>
+        <w:tc>
+          <w:tcPr>
+            <w:tcW w:w="3891" w:type="dxa"/>
+            <w:vAlign w:val="center"/>
+          </w:tcPr>
+          <w:p>
+            <w:pPr>
+              <w:pStyle w:val="BodyText"/>
+            </w:pPr>
+            <w:proofErr w:type="spellStart"/>
+            <w:r>
+              <w:t>Socket.Channels.CLIENT_REQUEST</w:t>
+            </w:r>
+            <w:proofErr w:type="spellEnd"/>
+          </w:p>
+        </w:tc>
+        <w:tc>
+          <w:tcPr>
+            <w:tcW w:w="2499" w:type="dxa"/>
+            <w:vAlign w:val="center"/>
+          </w:tcPr>
+          <w:p>
+            <w:pPr>
+              <w:pStyle w:val="BodyText"/>
+              <w:keepNext/>
+              <w:jc w:val="center"/>
+            </w:pPr>
+            <w:r>
+              <w:t>Server</w:t>
+            </w:r>
+            <w:r>
+              <w:t xml:space="preserve"> </w:t>
+            </w:r>
+            <w:r>
+              <w:sym w:font="Wingdings" w:char="F0DF"/>
+            </w:r>
+            <w:r>
+              <w:t xml:space="preserve"> </w:t>
+            </w:r>
+            <w:r>
+              <w:t>Client</w:t>
+            </w:r>
+          </w:p>
+        </w:tc>
+        <w:tc>
+          <w:tcPr>
+            <w:tcW w:w="1975" w:type="dxa"/>
+            <w:vAlign w:val="center"/>
+          </w:tcPr>
+          <w:p>
+            <w:pPr>
+              <w:pStyle w:val="BodyText"/>
+              <w:keepNext/>
+            </w:pPr>
+            <w:r>
+              <w:t xml:space="preserve">Channel for requests from client to server (e.g.: </w:t>
+            </w:r>
+            <w:proofErr w:type="spellStart"/>
+            <w:r>
+              <w:t>connectToDevice</w:t>
+            </w:r>
+            <w:proofErr w:type="spellEnd"/>
+            <w:r>
+              <w:t>())</w:t>
+            </w:r>
+          </w:p>
+        </w:tc>
+      </w:tr>
+    </w:tbl>
+    <w:p>
+      <w:pPr>
+        <w:pStyle w:val="Caption"/>
+      </w:pPr>
+      <w:r>
+        <w:t xml:space="preserve">Figure </w:t>
+      </w:r>
+      <w:r>
+        <w:fldChar w:fldCharType="begin"/>
+      </w:r>
+      <w:r>
+        <w:instrText xml:space="preserve"> SEQ Figure \* ARABIC </w:instrText>
+      </w:r>
+      <w:r>
+        <w:fldChar w:fldCharType="separate"/>
+      </w:r>
+      <w:r>
+        <w:rPr>
+          <w:noProof/>
+        </w:rPr>
+        <w:t>2</w:t>
+      </w:r>
+      <w:r>
+        <w:fldChar w:fldCharType="end"/>
+      </w:r>
+      <w:r>
+        <w:t xml:space="preserve"> - See </w:t>
+      </w:r>
+      <w:r>
+        <w:t>“</w:t>
+      </w:r>
+      <w:r>
+        <w:t>/</w:t>
+      </w:r>
+      <w:proofErr w:type="spellStart"/>
+      <w:r>
+        <w:t>src</w:t>
+      </w:r>
+      <w:proofErr w:type="spellEnd"/>
+      <w:r>
+        <w:t>/common/</w:t>
+      </w:r>
+      <w:proofErr w:type="spellStart"/>
+      <w:r>
+        <w:t>SocketChannels.ts</w:t>
+      </w:r>
+      <w:proofErr w:type="spellEnd"/>
+      <w:r>
+        <w:t>”</w:t>
+      </w:r>
+    </w:p>
+    <w:p>
+      <w:pPr>
+        <w:pStyle w:val="Heading2"/>
+        <w:numPr>
+          <w:ilvl w:val="1"/>
+          <w:numId w:val="4"/>
+        </w:numPr>
+      </w:pPr>
+      <w:bookmarkStart w:id="9" w:name="_Toc461618203"/>
+      <w:r>
+        <w:lastRenderedPageBreak/>
+        <w:t>Web Server</w:t>
+      </w:r>
+      <w:bookmarkEnd w:id="9"/>
+    </w:p>
+    <w:p>
+      <w:pPr>
+        <w:pStyle w:val="BodyText"/>
+      </w:pPr>
+      <w:r>
+        <w:t xml:space="preserve">The web server that serves the angular 2 application is using </w:t>
+      </w:r>
+      <w:proofErr w:type="spellStart"/>
+      <w:r>
+        <w:t>ExpressJS</w:t>
+      </w:r>
+      <w:proofErr w:type="spellEnd"/>
+      <w:r>
+        <w:t xml:space="preserve"> (a node.js-framework). It allows us, to easily define static and dynamic routes. For further documentation see </w:t>
+      </w:r>
+      <w:hyperlink r:id="rId10" w:history="1">
+        <w:r>
+          <w:rPr>
+            <w:rStyle w:val="Hyperlink"/>
+          </w:rPr>
+          <w:t>http://expressjs.com/</w:t>
+        </w:r>
+      </w:hyperlink>
+      <w:r>
+        <w:t>.</w:t>
+      </w:r>
+    </w:p>
+    <w:p>
+      <w:pPr>
+        <w:pStyle w:val="Heading1"/>
+        <w:numPr>
+          <w:ilvl w:val="0"/>
+          <w:numId w:val="4"/>
+        </w:numPr>
+      </w:pPr>
+      <w:bookmarkStart w:id="10" w:name="_Toc461618204"/>
+      <w:r>
+        <w:t>Client Side – Angular 2</w:t>
+      </w:r>
+      <w:bookmarkEnd w:id="10"/>
+    </w:p>
+    <w:p>
+      <w:pPr>
+        <w:pStyle w:val="Heading2"/>
+        <w:numPr>
+          <w:ilvl w:val="1"/>
+          <w:numId w:val="4"/>
+        </w:numPr>
+      </w:pPr>
+      <w:bookmarkStart w:id="11" w:name="_Toc461618205"/>
+      <w:r>
+        <w:t>WebSocket Client</w:t>
+      </w:r>
+      <w:bookmarkEnd w:id="11"/>
+    </w:p>
+    <w:p>
+      <w:pPr>
+        <w:pStyle w:val="BodyText"/>
+      </w:pPr>
+      <w:r>
+        <w:t xml:space="preserve">The WebSocket client acts as the communication endpoint on the client side. </w:t>
+      </w:r>
+      <w:r>
+        <w:t>For the communication channels being used, see also Figure 2. After receiving messages through one of the channels, the WebSocket client propagates these to the Angular2 application.</w:t>
+      </w:r>
+    </w:p>
+    <w:p>
+      <w:pPr>
+        <w:pStyle w:val="Heading2"/>
+        <w:numPr>
+          <w:ilvl w:val="1"/>
+          <w:numId w:val="4"/>
+        </w:numPr>
+      </w:pPr>
+      <w:bookmarkStart w:id="12" w:name="_Toc461618206"/>
+      <w:r>
+        <w:t>Web Client</w:t>
+      </w:r>
+      <w:bookmarkEnd w:id="12"/>
+    </w:p>
+    <w:p>
+      <w:pPr>
+        <w:pStyle w:val="BodyText"/>
+      </w:pPr>
+      <w:r>
+        <w:t>The web client is an angular 2 application which acts as an interface to the user. The received messages are being processed here and depending on the message, the UI bindings are updated and business logic is being applied.</w:t>
+      </w:r>
+    </w:p>
+    <w:p>
+      <w:pPr>
+        <w:pStyle w:val="BodyText"/>
+      </w:pPr>
     </w:p>
     <w:sectPr>
       <w:pgSz w:w="12240" w:h="15840"/>
@@ -1740,6 +3929,208 @@
     </w:lvl>
   </w:abstractNum>
   <w:abstractNum w:abstractNumId="4" w15:restartNumberingAfterBreak="0">
+    <w:nsid w:val="1F750818"/>
+    <w:multiLevelType w:val="hybridMultilevel"/>
+    <w:tmpl w:val="543AA536"/>
+    <w:lvl w:ilvl="0" w:tplc="0409000F">
+      <w:start w:val="1"/>
+      <w:numFmt w:val="decimal"/>
+      <w:lvlText w:val="%1."/>
+      <w:lvlJc w:val="left"/>
+      <w:pPr>
+        <w:ind w:left="720" w:hanging="360"/>
+      </w:pPr>
+      <w:rPr>
+        <w:rFonts w:hint="default"/>
+      </w:rPr>
+    </w:lvl>
+    <w:lvl w:ilvl="1" w:tplc="04090019" w:tentative="1">
+      <w:start w:val="1"/>
+      <w:numFmt w:val="lowerLetter"/>
+      <w:lvlText w:val="%2."/>
+      <w:lvlJc w:val="left"/>
+      <w:pPr>
+        <w:ind w:left="1440" w:hanging="360"/>
+      </w:pPr>
+    </w:lvl>
+    <w:lvl w:ilvl="2" w:tplc="0409001B" w:tentative="1">
+      <w:start w:val="1"/>
+      <w:numFmt w:val="lowerRoman"/>
+      <w:lvlText w:val="%3."/>
+      <w:lvlJc w:val="right"/>
+      <w:pPr>
+        <w:ind w:left="2160" w:hanging="180"/>
+      </w:pPr>
+    </w:lvl>
+    <w:lvl w:ilvl="3" w:tplc="0409000F" w:tentative="1">
+      <w:start w:val="1"/>
+      <w:numFmt w:val="decimal"/>
+      <w:lvlText w:val="%4."/>
+      <w:lvlJc w:val="left"/>
+      <w:pPr>
+        <w:ind w:left="2880" w:hanging="360"/>
+      </w:pPr>
+    </w:lvl>
+    <w:lvl w:ilvl="4" w:tplc="04090019" w:tentative="1">
+      <w:start w:val="1"/>
+      <w:numFmt w:val="lowerLetter"/>
+      <w:lvlText w:val="%5."/>
+      <w:lvlJc w:val="left"/>
+      <w:pPr>
+        <w:ind w:left="3600" w:hanging="360"/>
+      </w:pPr>
+    </w:lvl>
+    <w:lvl w:ilvl="5" w:tplc="0409001B" w:tentative="1">
+      <w:start w:val="1"/>
+      <w:numFmt w:val="lowerRoman"/>
+      <w:lvlText w:val="%6."/>
+      <w:lvlJc w:val="right"/>
+      <w:pPr>
+        <w:ind w:left="4320" w:hanging="180"/>
+      </w:pPr>
+    </w:lvl>
+    <w:lvl w:ilvl="6" w:tplc="0409000F" w:tentative="1">
+      <w:start w:val="1"/>
+      <w:numFmt w:val="decimal"/>
+      <w:lvlText w:val="%7."/>
+      <w:lvlJc w:val="left"/>
+      <w:pPr>
+        <w:ind w:left="5040" w:hanging="360"/>
+      </w:pPr>
+    </w:lvl>
+    <w:lvl w:ilvl="7" w:tplc="04090019" w:tentative="1">
+      <w:start w:val="1"/>
+      <w:numFmt w:val="lowerLetter"/>
+      <w:lvlText w:val="%8."/>
+      <w:lvlJc w:val="left"/>
+      <w:pPr>
+        <w:ind w:left="5760" w:hanging="360"/>
+      </w:pPr>
+    </w:lvl>
+    <w:lvl w:ilvl="8" w:tplc="0409001B" w:tentative="1">
+      <w:start w:val="1"/>
+      <w:numFmt w:val="lowerRoman"/>
+      <w:lvlText w:val="%9."/>
+      <w:lvlJc w:val="right"/>
+      <w:pPr>
+        <w:ind w:left="6480" w:hanging="180"/>
+      </w:pPr>
+    </w:lvl>
+  </w:abstractNum>
+  <w:abstractNum w:abstractNumId="5" w15:restartNumberingAfterBreak="0">
+    <w:nsid w:val="31844D70"/>
+    <w:multiLevelType w:val="hybridMultilevel"/>
+    <w:tmpl w:val="F3EC4806"/>
+    <w:lvl w:ilvl="0" w:tplc="0409000B">
+      <w:start w:val="1"/>
+      <w:numFmt w:val="bullet"/>
+      <w:lvlText w:val=""/>
+      <w:lvlJc w:val="left"/>
+      <w:pPr>
+        <w:ind w:left="720" w:hanging="360"/>
+      </w:pPr>
+      <w:rPr>
+        <w:rFonts w:ascii="Wingdings" w:hAnsi="Wingdings" w:hint="default"/>
+      </w:rPr>
+    </w:lvl>
+    <w:lvl w:ilvl="1" w:tplc="04090003" w:tentative="1">
+      <w:start w:val="1"/>
+      <w:numFmt w:val="bullet"/>
+      <w:lvlText w:val="o"/>
+      <w:lvlJc w:val="left"/>
+      <w:pPr>
+        <w:ind w:left="1440" w:hanging="360"/>
+      </w:pPr>
+      <w:rPr>
+        <w:rFonts w:ascii="Courier New" w:hAnsi="Courier New" w:cs="Courier New" w:hint="default"/>
+      </w:rPr>
+    </w:lvl>
+    <w:lvl w:ilvl="2" w:tplc="04090005" w:tentative="1">
+      <w:start w:val="1"/>
+      <w:numFmt w:val="bullet"/>
+      <w:lvlText w:val=""/>
+      <w:lvlJc w:val="left"/>
+      <w:pPr>
+        <w:ind w:left="2160" w:hanging="360"/>
+      </w:pPr>
+      <w:rPr>
+        <w:rFonts w:ascii="Wingdings" w:hAnsi="Wingdings" w:hint="default"/>
+      </w:rPr>
+    </w:lvl>
+    <w:lvl w:ilvl="3" w:tplc="04090001" w:tentative="1">
+      <w:start w:val="1"/>
+      <w:numFmt w:val="bullet"/>
+      <w:lvlText w:val=""/>
+      <w:lvlJc w:val="left"/>
+      <w:pPr>
+        <w:ind w:left="2880" w:hanging="360"/>
+      </w:pPr>
+      <w:rPr>
+        <w:rFonts w:ascii="Symbol" w:hAnsi="Symbol" w:hint="default"/>
+      </w:rPr>
+    </w:lvl>
+    <w:lvl w:ilvl="4" w:tplc="04090003" w:tentative="1">
+      <w:start w:val="1"/>
+      <w:numFmt w:val="bullet"/>
+      <w:lvlText w:val="o"/>
+      <w:lvlJc w:val="left"/>
+      <w:pPr>
+        <w:ind w:left="3600" w:hanging="360"/>
+      </w:pPr>
+      <w:rPr>
+        <w:rFonts w:ascii="Courier New" w:hAnsi="Courier New" w:cs="Courier New" w:hint="default"/>
+      </w:rPr>
+    </w:lvl>
+    <w:lvl w:ilvl="5" w:tplc="04090005" w:tentative="1">
+      <w:start w:val="1"/>
+      <w:numFmt w:val="bullet"/>
+      <w:lvlText w:val=""/>
+      <w:lvlJc w:val="left"/>
+      <w:pPr>
+        <w:ind w:left="4320" w:hanging="360"/>
+      </w:pPr>
+      <w:rPr>
+        <w:rFonts w:ascii="Wingdings" w:hAnsi="Wingdings" w:hint="default"/>
+      </w:rPr>
+    </w:lvl>
+    <w:lvl w:ilvl="6" w:tplc="04090001" w:tentative="1">
+      <w:start w:val="1"/>
+      <w:numFmt w:val="bullet"/>
+      <w:lvlText w:val=""/>
+      <w:lvlJc w:val="left"/>
+      <w:pPr>
+        <w:ind w:left="5040" w:hanging="360"/>
+      </w:pPr>
+      <w:rPr>
+        <w:rFonts w:ascii="Symbol" w:hAnsi="Symbol" w:hint="default"/>
+      </w:rPr>
+    </w:lvl>
+    <w:lvl w:ilvl="7" w:tplc="04090003" w:tentative="1">
+      <w:start w:val="1"/>
+      <w:numFmt w:val="bullet"/>
+      <w:lvlText w:val="o"/>
+      <w:lvlJc w:val="left"/>
+      <w:pPr>
+        <w:ind w:left="5760" w:hanging="360"/>
+      </w:pPr>
+      <w:rPr>
+        <w:rFonts w:ascii="Courier New" w:hAnsi="Courier New" w:cs="Courier New" w:hint="default"/>
+      </w:rPr>
+    </w:lvl>
+    <w:lvl w:ilvl="8" w:tplc="04090005" w:tentative="1">
+      <w:start w:val="1"/>
+      <w:numFmt w:val="bullet"/>
+      <w:lvlText w:val=""/>
+      <w:lvlJc w:val="left"/>
+      <w:pPr>
+        <w:ind w:left="6480" w:hanging="360"/>
+      </w:pPr>
+      <w:rPr>
+        <w:rFonts w:ascii="Wingdings" w:hAnsi="Wingdings" w:hint="default"/>
+      </w:rPr>
+    </w:lvl>
+  </w:abstractNum>
+  <w:abstractNum w:abstractNumId="6" w15:restartNumberingAfterBreak="0">
     <w:nsid w:val="36494B0E"/>
     <w:multiLevelType w:val="multilevel"/>
     <w:tmpl w:val="0409001F"/>
@@ -1825,7 +4216,93 @@
       </w:pPr>
     </w:lvl>
   </w:abstractNum>
-  <w:abstractNum w:abstractNumId="5" w15:restartNumberingAfterBreak="0">
+  <w:abstractNum w:abstractNumId="7" w15:restartNumberingAfterBreak="0">
+    <w:nsid w:val="3A686CB6"/>
+    <w:multiLevelType w:val="multilevel"/>
+    <w:tmpl w:val="0409001F"/>
+    <w:lvl w:ilvl="0">
+      <w:start w:val="1"/>
+      <w:numFmt w:val="decimal"/>
+      <w:lvlText w:val="%1."/>
+      <w:lvlJc w:val="left"/>
+      <w:pPr>
+        <w:ind w:left="360" w:hanging="360"/>
+      </w:pPr>
+    </w:lvl>
+    <w:lvl w:ilvl="1">
+      <w:start w:val="1"/>
+      <w:numFmt w:val="decimal"/>
+      <w:lvlText w:val="%1.%2."/>
+      <w:lvlJc w:val="left"/>
+      <w:pPr>
+        <w:ind w:left="792" w:hanging="432"/>
+      </w:pPr>
+    </w:lvl>
+    <w:lvl w:ilvl="2">
+      <w:start w:val="1"/>
+      <w:numFmt w:val="decimal"/>
+      <w:lvlText w:val="%1.%2.%3."/>
+      <w:lvlJc w:val="left"/>
+      <w:pPr>
+        <w:ind w:left="1224" w:hanging="504"/>
+      </w:pPr>
+    </w:lvl>
+    <w:lvl w:ilvl="3">
+      <w:start w:val="1"/>
+      <w:numFmt w:val="decimal"/>
+      <w:lvlText w:val="%1.%2.%3.%4."/>
+      <w:lvlJc w:val="left"/>
+      <w:pPr>
+        <w:ind w:left="1728" w:hanging="648"/>
+      </w:pPr>
+    </w:lvl>
+    <w:lvl w:ilvl="4">
+      <w:start w:val="1"/>
+      <w:numFmt w:val="decimal"/>
+      <w:lvlText w:val="%1.%2.%3.%4.%5."/>
+      <w:lvlJc w:val="left"/>
+      <w:pPr>
+        <w:ind w:left="2232" w:hanging="792"/>
+      </w:pPr>
+    </w:lvl>
+    <w:lvl w:ilvl="5">
+      <w:start w:val="1"/>
+      <w:numFmt w:val="decimal"/>
+      <w:lvlText w:val="%1.%2.%3.%4.%5.%6."/>
+      <w:lvlJc w:val="left"/>
+      <w:pPr>
+        <w:ind w:left="2736" w:hanging="936"/>
+      </w:pPr>
+    </w:lvl>
+    <w:lvl w:ilvl="6">
+      <w:start w:val="1"/>
+      <w:numFmt w:val="decimal"/>
+      <w:lvlText w:val="%1.%2.%3.%4.%5.%6.%7."/>
+      <w:lvlJc w:val="left"/>
+      <w:pPr>
+        <w:ind w:left="3240" w:hanging="1080"/>
+      </w:pPr>
+    </w:lvl>
+    <w:lvl w:ilvl="7">
+      <w:start w:val="1"/>
+      <w:numFmt w:val="decimal"/>
+      <w:lvlText w:val="%1.%2.%3.%4.%5.%6.%7.%8."/>
+      <w:lvlJc w:val="left"/>
+      <w:pPr>
+        <w:ind w:left="3744" w:hanging="1224"/>
+      </w:pPr>
+    </w:lvl>
+    <w:lvl w:ilvl="8">
+      <w:start w:val="1"/>
+      <w:numFmt w:val="decimal"/>
+      <w:lvlText w:val="%1.%2.%3.%4.%5.%6.%7.%8.%9."/>
+      <w:lvlJc w:val="left"/>
+      <w:pPr>
+        <w:ind w:left="4320" w:hanging="1440"/>
+      </w:pPr>
+    </w:lvl>
+  </w:abstractNum>
+  <w:abstractNum w:abstractNumId="8" w15:restartNumberingAfterBreak="0">
     <w:nsid w:val="465D2DF6"/>
     <w:multiLevelType w:val="hybridMultilevel"/>
     <w:tmpl w:val="E1A88780"/>
@@ -1920,7 +4397,7 @@
       </w:pPr>
     </w:lvl>
   </w:abstractNum>
-  <w:abstractNum w:abstractNumId="6" w15:restartNumberingAfterBreak="0">
+  <w:abstractNum w:abstractNumId="9" w15:restartNumberingAfterBreak="0">
     <w:nsid w:val="48C9000F"/>
     <w:multiLevelType w:val="multilevel"/>
     <w:tmpl w:val="0409001F"/>
@@ -2006,7 +4483,7 @@
       </w:pPr>
     </w:lvl>
   </w:abstractNum>
-  <w:abstractNum w:abstractNumId="7" w15:restartNumberingAfterBreak="0">
+  <w:abstractNum w:abstractNumId="10" w15:restartNumberingAfterBreak="0">
     <w:nsid w:val="4BB76C77"/>
     <w:multiLevelType w:val="multilevel"/>
     <w:tmpl w:val="DE6A085A"/>
@@ -2155,7 +4632,96 @@
       </w:rPr>
     </w:lvl>
   </w:abstractNum>
-  <w:abstractNum w:abstractNumId="8" w15:restartNumberingAfterBreak="0">
+  <w:abstractNum w:abstractNumId="11" w15:restartNumberingAfterBreak="0">
+    <w:nsid w:val="4CBD40CB"/>
+    <w:multiLevelType w:val="hybridMultilevel"/>
+    <w:tmpl w:val="67349DFC"/>
+    <w:lvl w:ilvl="0" w:tplc="0409000F">
+      <w:start w:val="1"/>
+      <w:numFmt w:val="decimal"/>
+      <w:lvlText w:val="%1."/>
+      <w:lvlJc w:val="left"/>
+      <w:pPr>
+        <w:ind w:left="720" w:hanging="360"/>
+      </w:pPr>
+      <w:rPr>
+        <w:rFonts w:hint="default"/>
+      </w:rPr>
+    </w:lvl>
+    <w:lvl w:ilvl="1" w:tplc="04090019" w:tentative="1">
+      <w:start w:val="1"/>
+      <w:numFmt w:val="lowerLetter"/>
+      <w:lvlText w:val="%2."/>
+      <w:lvlJc w:val="left"/>
+      <w:pPr>
+        <w:ind w:left="1440" w:hanging="360"/>
+      </w:pPr>
+    </w:lvl>
+    <w:lvl w:ilvl="2" w:tplc="0409001B" w:tentative="1">
+      <w:start w:val="1"/>
+      <w:numFmt w:val="lowerRoman"/>
+      <w:lvlText w:val="%3."/>
+      <w:lvlJc w:val="right"/>
+      <w:pPr>
+        <w:ind w:left="2160" w:hanging="180"/>
+      </w:pPr>
+    </w:lvl>
+    <w:lvl w:ilvl="3" w:tplc="0409000F" w:tentative="1">
+      <w:start w:val="1"/>
+      <w:numFmt w:val="decimal"/>
+      <w:lvlText w:val="%4."/>
+      <w:lvlJc w:val="left"/>
+      <w:pPr>
+        <w:ind w:left="2880" w:hanging="360"/>
+      </w:pPr>
+    </w:lvl>
+    <w:lvl w:ilvl="4" w:tplc="04090019" w:tentative="1">
+      <w:start w:val="1"/>
+      <w:numFmt w:val="lowerLetter"/>
+      <w:lvlText w:val="%5."/>
+      <w:lvlJc w:val="left"/>
+      <w:pPr>
+        <w:ind w:left="3600" w:hanging="360"/>
+      </w:pPr>
+    </w:lvl>
+    <w:lvl w:ilvl="5" w:tplc="0409001B" w:tentative="1">
+      <w:start w:val="1"/>
+      <w:numFmt w:val="lowerRoman"/>
+      <w:lvlText w:val="%6."/>
+      <w:lvlJc w:val="right"/>
+      <w:pPr>
+        <w:ind w:left="4320" w:hanging="180"/>
+      </w:pPr>
+    </w:lvl>
+    <w:lvl w:ilvl="6" w:tplc="0409000F" w:tentative="1">
+      <w:start w:val="1"/>
+      <w:numFmt w:val="decimal"/>
+      <w:lvlText w:val="%7."/>
+      <w:lvlJc w:val="left"/>
+      <w:pPr>
+        <w:ind w:left="5040" w:hanging="360"/>
+      </w:pPr>
+    </w:lvl>
+    <w:lvl w:ilvl="7" w:tplc="04090019" w:tentative="1">
+      <w:start w:val="1"/>
+      <w:numFmt w:val="lowerLetter"/>
+      <w:lvlText w:val="%8."/>
+      <w:lvlJc w:val="left"/>
+      <w:pPr>
+        <w:ind w:left="5760" w:hanging="360"/>
+      </w:pPr>
+    </w:lvl>
+    <w:lvl w:ilvl="8" w:tplc="0409001B" w:tentative="1">
+      <w:start w:val="1"/>
+      <w:numFmt w:val="lowerRoman"/>
+      <w:lvlText w:val="%9."/>
+      <w:lvlJc w:val="right"/>
+      <w:pPr>
+        <w:ind w:left="6480" w:hanging="180"/>
+      </w:pPr>
+    </w:lvl>
+  </w:abstractNum>
+  <w:abstractNum w:abstractNumId="12" w15:restartNumberingAfterBreak="0">
     <w:nsid w:val="52333045"/>
     <w:multiLevelType w:val="multilevel"/>
     <w:tmpl w:val="1400BA24"/>
@@ -2304,7 +4870,7 @@
       </w:rPr>
     </w:lvl>
   </w:abstractNum>
-  <w:abstractNum w:abstractNumId="9" w15:restartNumberingAfterBreak="0">
+  <w:abstractNum w:abstractNumId="13" w15:restartNumberingAfterBreak="0">
     <w:nsid w:val="54AE60C5"/>
     <w:multiLevelType w:val="multilevel"/>
     <w:tmpl w:val="0409001F"/>
@@ -2390,7 +4956,7 @@
       </w:pPr>
     </w:lvl>
   </w:abstractNum>
-  <w:abstractNum w:abstractNumId="10" w15:restartNumberingAfterBreak="0">
+  <w:abstractNum w:abstractNumId="14" w15:restartNumberingAfterBreak="0">
     <w:nsid w:val="647B0071"/>
     <w:multiLevelType w:val="multilevel"/>
     <w:tmpl w:val="45AEB306"/>
@@ -2503,7 +5069,265 @@
       </w:pPr>
     </w:lvl>
   </w:abstractNum>
-  <w:abstractNum w:abstractNumId="11" w15:restartNumberingAfterBreak="0">
+  <w:abstractNum w:abstractNumId="15" w15:restartNumberingAfterBreak="0">
+    <w:nsid w:val="65C038BB"/>
+    <w:multiLevelType w:val="multilevel"/>
+    <w:tmpl w:val="0409001F"/>
+    <w:lvl w:ilvl="0">
+      <w:start w:val="1"/>
+      <w:numFmt w:val="decimal"/>
+      <w:lvlText w:val="%1."/>
+      <w:lvlJc w:val="left"/>
+      <w:pPr>
+        <w:ind w:left="360" w:hanging="360"/>
+      </w:pPr>
+    </w:lvl>
+    <w:lvl w:ilvl="1">
+      <w:start w:val="1"/>
+      <w:numFmt w:val="decimal"/>
+      <w:lvlText w:val="%1.%2."/>
+      <w:lvlJc w:val="left"/>
+      <w:pPr>
+        <w:ind w:left="792" w:hanging="432"/>
+      </w:pPr>
+    </w:lvl>
+    <w:lvl w:ilvl="2">
+      <w:start w:val="1"/>
+      <w:numFmt w:val="decimal"/>
+      <w:lvlText w:val="%1.%2.%3."/>
+      <w:lvlJc w:val="left"/>
+      <w:pPr>
+        <w:ind w:left="1224" w:hanging="504"/>
+      </w:pPr>
+    </w:lvl>
+    <w:lvl w:ilvl="3">
+      <w:start w:val="1"/>
+      <w:numFmt w:val="decimal"/>
+      <w:lvlText w:val="%1.%2.%3.%4."/>
+      <w:lvlJc w:val="left"/>
+      <w:pPr>
+        <w:ind w:left="1728" w:hanging="648"/>
+      </w:pPr>
+    </w:lvl>
+    <w:lvl w:ilvl="4">
+      <w:start w:val="1"/>
+      <w:numFmt w:val="decimal"/>
+      <w:lvlText w:val="%1.%2.%3.%4.%5."/>
+      <w:lvlJc w:val="left"/>
+      <w:pPr>
+        <w:ind w:left="2232" w:hanging="792"/>
+      </w:pPr>
+    </w:lvl>
+    <w:lvl w:ilvl="5">
+      <w:start w:val="1"/>
+      <w:numFmt w:val="decimal"/>
+      <w:lvlText w:val="%1.%2.%3.%4.%5.%6."/>
+      <w:lvlJc w:val="left"/>
+      <w:pPr>
+        <w:ind w:left="2736" w:hanging="936"/>
+      </w:pPr>
+    </w:lvl>
+    <w:lvl w:ilvl="6">
+      <w:start w:val="1"/>
+      <w:numFmt w:val="decimal"/>
+      <w:lvlText w:val="%1.%2.%3.%4.%5.%6.%7."/>
+      <w:lvlJc w:val="left"/>
+      <w:pPr>
+        <w:ind w:left="3240" w:hanging="1080"/>
+      </w:pPr>
+    </w:lvl>
+    <w:lvl w:ilvl="7">
+      <w:start w:val="1"/>
+      <w:numFmt w:val="decimal"/>
+      <w:lvlText w:val="%1.%2.%3.%4.%5.%6.%7.%8."/>
+      <w:lvlJc w:val="left"/>
+      <w:pPr>
+        <w:ind w:left="3744" w:hanging="1224"/>
+      </w:pPr>
+    </w:lvl>
+    <w:lvl w:ilvl="8">
+      <w:start w:val="1"/>
+      <w:numFmt w:val="decimal"/>
+      <w:lvlText w:val="%1.%2.%3.%4.%5.%6.%7.%8.%9."/>
+      <w:lvlJc w:val="left"/>
+      <w:pPr>
+        <w:ind w:left="4320" w:hanging="1440"/>
+      </w:pPr>
+    </w:lvl>
+  </w:abstractNum>
+  <w:abstractNum w:abstractNumId="16" w15:restartNumberingAfterBreak="0">
+    <w:nsid w:val="6F0B4055"/>
+    <w:multiLevelType w:val="multilevel"/>
+    <w:tmpl w:val="0409001F"/>
+    <w:lvl w:ilvl="0">
+      <w:start w:val="1"/>
+      <w:numFmt w:val="decimal"/>
+      <w:lvlText w:val="%1."/>
+      <w:lvlJc w:val="left"/>
+      <w:pPr>
+        <w:ind w:left="360" w:hanging="360"/>
+      </w:pPr>
+    </w:lvl>
+    <w:lvl w:ilvl="1">
+      <w:start w:val="1"/>
+      <w:numFmt w:val="decimal"/>
+      <w:lvlText w:val="%1.%2."/>
+      <w:lvlJc w:val="left"/>
+      <w:pPr>
+        <w:ind w:left="792" w:hanging="432"/>
+      </w:pPr>
+    </w:lvl>
+    <w:lvl w:ilvl="2">
+      <w:start w:val="1"/>
+      <w:numFmt w:val="decimal"/>
+      <w:lvlText w:val="%1.%2.%3."/>
+      <w:lvlJc w:val="left"/>
+      <w:pPr>
+        <w:ind w:left="1224" w:hanging="504"/>
+      </w:pPr>
+    </w:lvl>
+    <w:lvl w:ilvl="3">
+      <w:start w:val="1"/>
+      <w:numFmt w:val="decimal"/>
+      <w:lvlText w:val="%1.%2.%3.%4."/>
+      <w:lvlJc w:val="left"/>
+      <w:pPr>
+        <w:ind w:left="1728" w:hanging="648"/>
+      </w:pPr>
+    </w:lvl>
+    <w:lvl w:ilvl="4">
+      <w:start w:val="1"/>
+      <w:numFmt w:val="decimal"/>
+      <w:lvlText w:val="%1.%2.%3.%4.%5."/>
+      <w:lvlJc w:val="left"/>
+      <w:pPr>
+        <w:ind w:left="2232" w:hanging="792"/>
+      </w:pPr>
+    </w:lvl>
+    <w:lvl w:ilvl="5">
+      <w:start w:val="1"/>
+      <w:numFmt w:val="decimal"/>
+      <w:lvlText w:val="%1.%2.%3.%4.%5.%6."/>
+      <w:lvlJc w:val="left"/>
+      <w:pPr>
+        <w:ind w:left="2736" w:hanging="936"/>
+      </w:pPr>
+    </w:lvl>
+    <w:lvl w:ilvl="6">
+      <w:start w:val="1"/>
+      <w:numFmt w:val="decimal"/>
+      <w:lvlText w:val="%1.%2.%3.%4.%5.%6.%7."/>
+      <w:lvlJc w:val="left"/>
+      <w:pPr>
+        <w:ind w:left="3240" w:hanging="1080"/>
+      </w:pPr>
+    </w:lvl>
+    <w:lvl w:ilvl="7">
+      <w:start w:val="1"/>
+      <w:numFmt w:val="decimal"/>
+      <w:lvlText w:val="%1.%2.%3.%4.%5.%6.%7.%8."/>
+      <w:lvlJc w:val="left"/>
+      <w:pPr>
+        <w:ind w:left="3744" w:hanging="1224"/>
+      </w:pPr>
+    </w:lvl>
+    <w:lvl w:ilvl="8">
+      <w:start w:val="1"/>
+      <w:numFmt w:val="decimal"/>
+      <w:lvlText w:val="%1.%2.%3.%4.%5.%6.%7.%8.%9."/>
+      <w:lvlJc w:val="left"/>
+      <w:pPr>
+        <w:ind w:left="4320" w:hanging="1440"/>
+      </w:pPr>
+    </w:lvl>
+  </w:abstractNum>
+  <w:abstractNum w:abstractNumId="17" w15:restartNumberingAfterBreak="0">
+    <w:nsid w:val="732241DB"/>
+    <w:multiLevelType w:val="multilevel"/>
+    <w:tmpl w:val="0409001F"/>
+    <w:lvl w:ilvl="0">
+      <w:start w:val="1"/>
+      <w:numFmt w:val="decimal"/>
+      <w:lvlText w:val="%1."/>
+      <w:lvlJc w:val="left"/>
+      <w:pPr>
+        <w:ind w:left="360" w:hanging="360"/>
+      </w:pPr>
+    </w:lvl>
+    <w:lvl w:ilvl="1">
+      <w:start w:val="1"/>
+      <w:numFmt w:val="decimal"/>
+      <w:lvlText w:val="%1.%2."/>
+      <w:lvlJc w:val="left"/>
+      <w:pPr>
+        <w:ind w:left="792" w:hanging="432"/>
+      </w:pPr>
+    </w:lvl>
+    <w:lvl w:ilvl="2">
+      <w:start w:val="1"/>
+      <w:numFmt w:val="decimal"/>
+      <w:lvlText w:val="%1.%2.%3."/>
+      <w:lvlJc w:val="left"/>
+      <w:pPr>
+        <w:ind w:left="1224" w:hanging="504"/>
+      </w:pPr>
+    </w:lvl>
+    <w:lvl w:ilvl="3">
+      <w:start w:val="1"/>
+      <w:numFmt w:val="decimal"/>
+      <w:lvlText w:val="%1.%2.%3.%4."/>
+      <w:lvlJc w:val="left"/>
+      <w:pPr>
+        <w:ind w:left="1728" w:hanging="648"/>
+      </w:pPr>
+    </w:lvl>
+    <w:lvl w:ilvl="4">
+      <w:start w:val="1"/>
+      <w:numFmt w:val="decimal"/>
+      <w:lvlText w:val="%1.%2.%3.%4.%5."/>
+      <w:lvlJc w:val="left"/>
+      <w:pPr>
+        <w:ind w:left="2232" w:hanging="792"/>
+      </w:pPr>
+    </w:lvl>
+    <w:lvl w:ilvl="5">
+      <w:start w:val="1"/>
+      <w:numFmt w:val="decimal"/>
+      <w:lvlText w:val="%1.%2.%3.%4.%5.%6."/>
+      <w:lvlJc w:val="left"/>
+      <w:pPr>
+        <w:ind w:left="2736" w:hanging="936"/>
+      </w:pPr>
+    </w:lvl>
+    <w:lvl w:ilvl="6">
+      <w:start w:val="1"/>
+      <w:numFmt w:val="decimal"/>
+      <w:lvlText w:val="%1.%2.%3.%4.%5.%6.%7."/>
+      <w:lvlJc w:val="left"/>
+      <w:pPr>
+        <w:ind w:left="3240" w:hanging="1080"/>
+      </w:pPr>
+    </w:lvl>
+    <w:lvl w:ilvl="7">
+      <w:start w:val="1"/>
+      <w:numFmt w:val="decimal"/>
+      <w:lvlText w:val="%1.%2.%3.%4.%5.%6.%7.%8."/>
+      <w:lvlJc w:val="left"/>
+      <w:pPr>
+        <w:ind w:left="3744" w:hanging="1224"/>
+      </w:pPr>
+    </w:lvl>
+    <w:lvl w:ilvl="8">
+      <w:start w:val="1"/>
+      <w:numFmt w:val="decimal"/>
+      <w:lvlText w:val="%1.%2.%3.%4.%5.%6.%7.%8.%9."/>
+      <w:lvlJc w:val="left"/>
+      <w:pPr>
+        <w:ind w:left="4320" w:hanging="1440"/>
+      </w:pPr>
+    </w:lvl>
+  </w:abstractNum>
+  <w:abstractNum w:abstractNumId="18" w15:restartNumberingAfterBreak="0">
     <w:nsid w:val="76F61602"/>
     <w:multiLevelType w:val="multilevel"/>
     <w:tmpl w:val="0409001F"/>
@@ -2589,7 +5413,7 @@
       </w:pPr>
     </w:lvl>
   </w:abstractNum>
-  <w:abstractNum w:abstractNumId="12" w15:restartNumberingAfterBreak="0">
+  <w:abstractNum w:abstractNumId="19" w15:restartNumberingAfterBreak="0">
     <w:nsid w:val="78D022F4"/>
     <w:multiLevelType w:val="singleLevel"/>
     <w:tmpl w:val="4E72E9C2"/>
@@ -2604,14 +5428,100 @@
       </w:pPr>
     </w:lvl>
   </w:abstractNum>
+  <w:abstractNum w:abstractNumId="20" w15:restartNumberingAfterBreak="0">
+    <w:nsid w:val="7D7A1365"/>
+    <w:multiLevelType w:val="multilevel"/>
+    <w:tmpl w:val="0409001F"/>
+    <w:lvl w:ilvl="0">
+      <w:start w:val="1"/>
+      <w:numFmt w:val="decimal"/>
+      <w:lvlText w:val="%1."/>
+      <w:lvlJc w:val="left"/>
+      <w:pPr>
+        <w:ind w:left="360" w:hanging="360"/>
+      </w:pPr>
+    </w:lvl>
+    <w:lvl w:ilvl="1">
+      <w:start w:val="1"/>
+      <w:numFmt w:val="decimal"/>
+      <w:lvlText w:val="%1.%2."/>
+      <w:lvlJc w:val="left"/>
+      <w:pPr>
+        <w:ind w:left="792" w:hanging="432"/>
+      </w:pPr>
+    </w:lvl>
+    <w:lvl w:ilvl="2">
+      <w:start w:val="1"/>
+      <w:numFmt w:val="decimal"/>
+      <w:lvlText w:val="%1.%2.%3."/>
+      <w:lvlJc w:val="left"/>
+      <w:pPr>
+        <w:ind w:left="1224" w:hanging="504"/>
+      </w:pPr>
+    </w:lvl>
+    <w:lvl w:ilvl="3">
+      <w:start w:val="1"/>
+      <w:numFmt w:val="decimal"/>
+      <w:lvlText w:val="%1.%2.%3.%4."/>
+      <w:lvlJc w:val="left"/>
+      <w:pPr>
+        <w:ind w:left="1728" w:hanging="648"/>
+      </w:pPr>
+    </w:lvl>
+    <w:lvl w:ilvl="4">
+      <w:start w:val="1"/>
+      <w:numFmt w:val="decimal"/>
+      <w:lvlText w:val="%1.%2.%3.%4.%5."/>
+      <w:lvlJc w:val="left"/>
+      <w:pPr>
+        <w:ind w:left="2232" w:hanging="792"/>
+      </w:pPr>
+    </w:lvl>
+    <w:lvl w:ilvl="5">
+      <w:start w:val="1"/>
+      <w:numFmt w:val="decimal"/>
+      <w:lvlText w:val="%1.%2.%3.%4.%5.%6."/>
+      <w:lvlJc w:val="left"/>
+      <w:pPr>
+        <w:ind w:left="2736" w:hanging="936"/>
+      </w:pPr>
+    </w:lvl>
+    <w:lvl w:ilvl="6">
+      <w:start w:val="1"/>
+      <w:numFmt w:val="decimal"/>
+      <w:lvlText w:val="%1.%2.%3.%4.%5.%6.%7."/>
+      <w:lvlJc w:val="left"/>
+      <w:pPr>
+        <w:ind w:left="3240" w:hanging="1080"/>
+      </w:pPr>
+    </w:lvl>
+    <w:lvl w:ilvl="7">
+      <w:start w:val="1"/>
+      <w:numFmt w:val="decimal"/>
+      <w:lvlText w:val="%1.%2.%3.%4.%5.%6.%7.%8."/>
+      <w:lvlJc w:val="left"/>
+      <w:pPr>
+        <w:ind w:left="3744" w:hanging="1224"/>
+      </w:pPr>
+    </w:lvl>
+    <w:lvl w:ilvl="8">
+      <w:start w:val="1"/>
+      <w:numFmt w:val="decimal"/>
+      <w:lvlText w:val="%1.%2.%3.%4.%5.%6.%7.%8.%9."/>
+      <w:lvlJc w:val="left"/>
+      <w:pPr>
+        <w:ind w:left="4320" w:hanging="1440"/>
+      </w:pPr>
+    </w:lvl>
+  </w:abstractNum>
   <w:num w:numId="1">
-    <w:abstractNumId w:val="8"/>
+    <w:abstractNumId w:val="12"/>
   </w:num>
   <w:num w:numId="2">
-    <w:abstractNumId w:val="7"/>
+    <w:abstractNumId w:val="10"/>
   </w:num>
   <w:num w:numId="3">
-    <w:abstractNumId w:val="10"/>
+    <w:abstractNumId w:val="14"/>
   </w:num>
   <w:num w:numId="4">
     <w:abstractNumId w:val="1"/>
@@ -2620,10 +5530,10 @@
     <w:abstractNumId w:val="0"/>
   </w:num>
   <w:num w:numId="6">
-    <w:abstractNumId w:val="12"/>
+    <w:abstractNumId w:val="19"/>
   </w:num>
   <w:num w:numId="7">
-    <w:abstractNumId w:val="12"/>
+    <w:abstractNumId w:val="19"/>
     <w:lvlOverride w:ilvl="0">
       <w:lvl w:ilvl="0">
         <w:start w:val="1"/>
@@ -2638,25 +5548,49 @@
     </w:lvlOverride>
   </w:num>
   <w:num w:numId="8">
+    <w:abstractNumId w:val="13"/>
+  </w:num>
+  <w:num w:numId="9">
+    <w:abstractNumId w:val="6"/>
+  </w:num>
+  <w:num w:numId="10">
     <w:abstractNumId w:val="9"/>
   </w:num>
-  <w:num w:numId="9">
-    <w:abstractNumId w:val="4"/>
-  </w:num>
-  <w:num w:numId="10">
-    <w:abstractNumId w:val="6"/>
-  </w:num>
   <w:num w:numId="11">
-    <w:abstractNumId w:val="5"/>
+    <w:abstractNumId w:val="8"/>
   </w:num>
   <w:num w:numId="12">
     <w:abstractNumId w:val="3"/>
   </w:num>
   <w:num w:numId="13">
-    <w:abstractNumId w:val="11"/>
+    <w:abstractNumId w:val="18"/>
   </w:num>
   <w:num w:numId="14">
     <w:abstractNumId w:val="2"/>
+  </w:num>
+  <w:num w:numId="15">
+    <w:abstractNumId w:val="17"/>
+  </w:num>
+  <w:num w:numId="16">
+    <w:abstractNumId w:val="7"/>
+  </w:num>
+  <w:num w:numId="17">
+    <w:abstractNumId w:val="15"/>
+  </w:num>
+  <w:num w:numId="18">
+    <w:abstractNumId w:val="16"/>
+  </w:num>
+  <w:num w:numId="19">
+    <w:abstractNumId w:val="20"/>
+  </w:num>
+  <w:num w:numId="20">
+    <w:abstractNumId w:val="4"/>
+  </w:num>
+  <w:num w:numId="21">
+    <w:abstractNumId w:val="5"/>
+  </w:num>
+  <w:num w:numId="22">
+    <w:abstractNumId w:val="11"/>
   </w:num>
 </w:numbering>
 </file>
@@ -3061,11 +5995,11 @@
     <w:next w:val="BodyText"/>
     <w:link w:val="Heading1Char"/>
     <w:qFormat/>
-    <w:rsid w:val="005C5CF5"/>
+    <w:rsid w:val="00CC00C0"/>
     <w:pPr>
       <w:keepNext/>
       <w:keepLines/>
-      <w:spacing w:after="220" w:line="200" w:lineRule="atLeast"/>
+      <w:spacing w:before="120" w:after="220" w:line="200" w:lineRule="atLeast"/>
       <w:outlineLvl w:val="0"/>
     </w:pPr>
     <w:rPr>
@@ -3081,12 +6015,12 @@
     <w:next w:val="BodyText"/>
     <w:link w:val="Heading2Char"/>
     <w:qFormat/>
-    <w:rsid w:val="005C5CF5"/>
+    <w:rsid w:val="00652587"/>
     <w:pPr>
       <w:keepNext/>
       <w:keepLines/>
-      <w:spacing w:after="0" w:line="60" w:lineRule="atLeast"/>
-      <w:ind w:left="284"/>
+      <w:spacing w:before="120" w:after="120" w:line="60" w:lineRule="atLeast"/>
+      <w:ind w:left="288"/>
       <w:outlineLvl w:val="1"/>
     </w:pPr>
     <w:rPr>
@@ -3280,7 +6214,7 @@
     <w:name w:val="Heading 1 Char"/>
     <w:basedOn w:val="DefaultParagraphFont"/>
     <w:link w:val="Heading1"/>
-    <w:rsid w:val="005C5CF5"/>
+    <w:rsid w:val="00CC00C0"/>
     <w:rPr>
       <w:rFonts w:ascii="Arial Black" w:eastAsia="Times New Roman" w:hAnsi="Arial Black" w:cs="Times New Roman"/>
       <w:spacing w:val="-10"/>
@@ -3309,7 +6243,7 @@
     <w:name w:val="Heading 2 Char"/>
     <w:basedOn w:val="DefaultParagraphFont"/>
     <w:link w:val="Heading2"/>
-    <w:rsid w:val="005C5CF5"/>
+    <w:rsid w:val="00652587"/>
     <w:rPr>
       <w:rFonts w:ascii="Arial Black" w:eastAsia="Times New Roman" w:hAnsi="Arial Black" w:cs="Times New Roman"/>
       <w:spacing w:val="-10"/>
@@ -3598,6 +6532,44 @@
       <w:contextualSpacing/>
     </w:pPr>
   </w:style>
+  <w:style w:type="paragraph" w:styleId="Caption">
+    <w:name w:val="caption"/>
+    <w:basedOn w:val="Normal"/>
+    <w:next w:val="Normal"/>
+    <w:uiPriority w:val="35"/>
+    <w:unhideWhenUsed/>
+    <w:qFormat/>
+    <w:rsid w:val="00DC3374"/>
+    <w:pPr>
+      <w:spacing w:after="200" w:line="240" w:lineRule="auto"/>
+    </w:pPr>
+    <w:rPr>
+      <w:i/>
+      <w:iCs/>
+      <w:color w:val="44546A" w:themeColor="text2"/>
+      <w:sz w:val="18"/>
+      <w:szCs w:val="18"/>
+    </w:rPr>
+  </w:style>
+  <w:style w:type="table" w:styleId="TableGrid">
+    <w:name w:val="Table Grid"/>
+    <w:basedOn w:val="TableNormal"/>
+    <w:uiPriority w:val="39"/>
+    <w:rsid w:val="00DC3374"/>
+    <w:pPr>
+      <w:spacing w:after="0" w:line="240" w:lineRule="auto"/>
+    </w:pPr>
+    <w:tblPr>
+      <w:tblBorders>
+        <w:top w:val="single" w:sz="4" w:space="0" w:color="auto"/>
+        <w:left w:val="single" w:sz="4" w:space="0" w:color="auto"/>
+        <w:bottom w:val="single" w:sz="4" w:space="0" w:color="auto"/>
+        <w:right w:val="single" w:sz="4" w:space="0" w:color="auto"/>
+        <w:insideH w:val="single" w:sz="4" w:space="0" w:color="auto"/>
+        <w:insideV w:val="single" w:sz="4" w:space="0" w:color="auto"/>
+      </w:tblBorders>
+    </w:tblPr>
+  </w:style>
 </w:styles>
 </file>
 
@@ -3867,7 +6839,7 @@
 </file>
 
 <file path=customXml/itemProps1.xml><?xml version="1.0" encoding="utf-8"?>
-<ds:datastoreItem xmlns:ds="http://schemas.openxmlformats.org/officeDocument/2006/customXml" ds:itemID="{2F61CABF-A544-4295-AD7B-DA748D3E0A1F}">
+<ds:datastoreItem xmlns:ds="http://schemas.openxmlformats.org/officeDocument/2006/customXml" ds:itemID="{EA968F21-CF35-425A-88FE-C1024D30C938}">
   <ds:schemaRefs>
     <ds:schemaRef ds:uri="http://schemas.openxmlformats.org/officeDocument/2006/bibliography"/>
   </ds:schemaRefs>

</xml_diff>